<commit_message>
added lecture notes for chris
</commit_message>
<xml_diff>
--- a/Chris/Chris Lecture schedule.docx
+++ b/Chris/Chris Lecture schedule.docx
@@ -1,6 +1,6 @@
 
 <file path=word/document.xml><?xml version="1.0" encoding="utf-8"?>
-<w:document xmlns:wpc="http://schemas.microsoft.com/office/word/2010/wordprocessingCanvas" xmlns:cx="http://schemas.microsoft.com/office/drawing/2014/chartex" xmlns:cx1="http://schemas.microsoft.com/office/drawing/2015/9/8/chartex" xmlns:cx2="http://schemas.microsoft.com/office/drawing/2015/10/21/chartex" xmlns:cx3="http://schemas.microsoft.com/office/drawing/2016/5/9/chartex" xmlns:cx4="http://schemas.microsoft.com/office/drawing/2016/5/10/chartex" xmlns:cx5="http://schemas.microsoft.com/office/drawing/2016/5/11/chartex" xmlns:cx6="http://schemas.microsoft.com/office/drawing/2016/5/12/chartex" xmlns:cx7="http://schemas.microsoft.com/office/drawing/2016/5/13/chartex" xmlns:cx8="http://schemas.microsoft.com/office/drawing/2016/5/14/chartex" xmlns:mc="http://schemas.openxmlformats.org/markup-compatibility/2006" xmlns:aink="http://schemas.microsoft.com/office/drawing/2016/ink" xmlns:am3d="http://schemas.microsoft.com/office/drawing/2017/model3d" xmlns:o="urn:schemas-microsoft-com:office:office" xmlns:r="http://schemas.openxmlformats.org/officeDocument/2006/relationships" xmlns:m="http://schemas.openxmlformats.org/officeDocument/2006/math" xmlns:v="urn:schemas-microsoft-com:vml" xmlns:wp14="http://schemas.microsoft.com/office/word/2010/wordprocessingDrawing" xmlns:wp="http://schemas.openxmlformats.org/drawingml/2006/wordprocessingDrawing" xmlns:w10="urn:schemas-microsoft-com:office:word" xmlns:w="http://schemas.openxmlformats.org/wordprocessingml/2006/main" xmlns:w14="http://schemas.microsoft.com/office/word/2010/wordml" xmlns:w15="http://schemas.microsoft.com/office/word/2012/wordml" xmlns:w16cid="http://schemas.microsoft.com/office/word/2016/wordml/cid" xmlns:w16se="http://schemas.microsoft.com/office/word/2015/wordml/symex" xmlns:wpg="http://schemas.microsoft.com/office/word/2010/wordprocessingGroup" xmlns:wpi="http://schemas.microsoft.com/office/word/2010/wordprocessingInk" xmlns:wne="http://schemas.microsoft.com/office/word/2006/wordml" xmlns:wps="http://schemas.microsoft.com/office/word/2010/wordprocessingShape" mc:Ignorable="w14 w15 w16se w16cid wp14">
+<w:document xmlns:wpc="http://schemas.microsoft.com/office/word/2010/wordprocessingCanvas" xmlns:cx="http://schemas.microsoft.com/office/drawing/2014/chartex" xmlns:cx1="http://schemas.microsoft.com/office/drawing/2015/9/8/chartex" xmlns:cx2="http://schemas.microsoft.com/office/drawing/2015/10/21/chartex" xmlns:cx3="http://schemas.microsoft.com/office/drawing/2016/5/9/chartex" xmlns:cx4="http://schemas.microsoft.com/office/drawing/2016/5/10/chartex" xmlns:cx5="http://schemas.microsoft.com/office/drawing/2016/5/11/chartex" xmlns:cx6="http://schemas.microsoft.com/office/drawing/2016/5/12/chartex" xmlns:cx7="http://schemas.microsoft.com/office/drawing/2016/5/13/chartex" xmlns:cx8="http://schemas.microsoft.com/office/drawing/2016/5/14/chartex" xmlns:mc="http://schemas.openxmlformats.org/markup-compatibility/2006" xmlns:aink="http://schemas.microsoft.com/office/drawing/2016/ink" xmlns:am3d="http://schemas.microsoft.com/office/drawing/2017/model3d" xmlns:o="urn:schemas-microsoft-com:office:office" xmlns:r="http://schemas.openxmlformats.org/officeDocument/2006/relationships" xmlns:m="http://schemas.openxmlformats.org/officeDocument/2006/math" xmlns:v="urn:schemas-microsoft-com:vml" xmlns:wp14="http://schemas.microsoft.com/office/word/2010/wordprocessingDrawing" xmlns:wp="http://schemas.openxmlformats.org/drawingml/2006/wordprocessingDrawing" xmlns:w10="urn:schemas-microsoft-com:office:word" xmlns:w="http://schemas.openxmlformats.org/wordprocessingml/2006/main" xmlns:w14="http://schemas.microsoft.com/office/word/2010/wordml" xmlns:w15="http://schemas.microsoft.com/office/word/2012/wordml" xmlns:w16cex="http://schemas.microsoft.com/office/word/2018/wordml/cex" xmlns:w16cid="http://schemas.microsoft.com/office/word/2016/wordml/cid" xmlns:w16="http://schemas.microsoft.com/office/word/2018/wordml" xmlns:w16se="http://schemas.microsoft.com/office/word/2015/wordml/symex" xmlns:wpg="http://schemas.microsoft.com/office/word/2010/wordprocessingGroup" xmlns:wpi="http://schemas.microsoft.com/office/word/2010/wordprocessingInk" xmlns:wne="http://schemas.microsoft.com/office/word/2006/wordml" xmlns:wps="http://schemas.microsoft.com/office/word/2010/wordprocessingShape" mc:Ignorable="w14 w15 w16se w16cid w16 w16cex wp14">
   <w:body>
     <w:p>
       <w:r>
@@ -167,32 +167,7 @@
           <w:tcPr>
             <w:tcW w:w="12959" w:type="dxa"/>
           </w:tcPr>
-          <w:p>
-            <w:r>
-              <w:t>Review Boolean</w:t>
-            </w:r>
-            <w:r>
-              <w:t>|</w:t>
-            </w:r>
-            <w:r>
-              <w:t xml:space="preserve"> </w:t>
-            </w:r>
-            <w:r>
-              <w:t>parsing of decimal, double</w:t>
-            </w:r>
-            <w:r>
-              <w:t xml:space="preserve"> and</w:t>
-            </w:r>
-            <w:r>
-              <w:t xml:space="preserve"> int</w:t>
-            </w:r>
-            <w:r>
-              <w:t xml:space="preserve">| </w:t>
-            </w:r>
-            <w:r>
-              <w:t xml:space="preserve">Go over HW assignment. Reading assignment of .Net </w:t>
-            </w:r>
-          </w:p>
+          <w:p/>
         </w:tc>
       </w:tr>
       <w:tr>
@@ -238,23 +213,438 @@
           <w:tcPr>
             <w:tcW w:w="12959" w:type="dxa"/>
           </w:tcPr>
-          <w:p>
-            <w:r>
-              <w:t xml:space="preserve">Review of .Net reading assignment | </w:t>
-            </w:r>
-            <w:r>
-              <w:t xml:space="preserve">Show ch2-6 of </w:t>
+          <w:p/>
+        </w:tc>
+      </w:tr>
+      <w:tr>
+        <w:trPr>
+          <w:trHeight w:val="269"/>
+        </w:trPr>
+        <w:tc>
+          <w:tcPr>
+            <w:tcW w:w="1435" w:type="dxa"/>
+          </w:tcPr>
+          <w:p>
+            <w:pPr>
+              <w:rPr>
+                <w:sz w:val="20"/>
+                <w:szCs w:val="20"/>
+              </w:rPr>
+            </w:pPr>
+            <w:r>
+              <w:rPr>
+                <w:sz w:val="20"/>
+                <w:szCs w:val="20"/>
+              </w:rPr>
+              <w:t xml:space="preserve">Sun </w:t>
+            </w:r>
+            <w:r>
+              <w:rPr>
+                <w:sz w:val="20"/>
+                <w:szCs w:val="20"/>
+              </w:rPr>
+              <w:t>20</w:t>
+            </w:r>
+            <w:r>
+              <w:rPr>
+                <w:sz w:val="20"/>
+                <w:szCs w:val="20"/>
+              </w:rPr>
+              <w:t>Apr20</w:t>
+            </w:r>
+          </w:p>
+          <w:p>
+            <w:pPr>
+              <w:rPr>
+                <w:sz w:val="20"/>
+                <w:szCs w:val="20"/>
+              </w:rPr>
+            </w:pPr>
+            <w:r>
+              <w:rPr>
+                <w:sz w:val="20"/>
+                <w:szCs w:val="20"/>
+              </w:rPr>
+              <w:t>5-630pm</w:t>
+            </w:r>
+          </w:p>
+        </w:tc>
+        <w:tc>
+          <w:tcPr>
+            <w:tcW w:w="12959" w:type="dxa"/>
+          </w:tcPr>
+          <w:p>
+            <w:r>
+              <w:t xml:space="preserve">Went into detail on </w:t>
             </w:r>
             <w:proofErr w:type="spellStart"/>
             <w:r>
+              <w:t>StockGrabber</w:t>
+            </w:r>
+            <w:proofErr w:type="spellEnd"/>
+            <w:proofErr w:type="gramStart"/>
+            <w:r>
+              <w:t xml:space="preserve">.  </w:t>
+            </w:r>
+            <w:proofErr w:type="gramEnd"/>
+            <w:r>
+              <w:t xml:space="preserve">JSON, JSON parsing, functions, </w:t>
+            </w:r>
+            <w:proofErr w:type="gramStart"/>
+            <w:r>
+              <w:t>Chris  now</w:t>
+            </w:r>
+            <w:proofErr w:type="gramEnd"/>
+            <w:r>
+              <w:t xml:space="preserve"> has own API code. </w:t>
+            </w:r>
+          </w:p>
+        </w:tc>
+      </w:tr>
+      <w:tr>
+        <w:trPr>
+          <w:trHeight w:val="279"/>
+        </w:trPr>
+        <w:tc>
+          <w:tcPr>
+            <w:tcW w:w="1435" w:type="dxa"/>
+          </w:tcPr>
+          <w:p>
+            <w:pPr>
+              <w:rPr>
+                <w:sz w:val="20"/>
+                <w:szCs w:val="20"/>
+              </w:rPr>
+            </w:pPr>
+            <w:r>
+              <w:rPr>
+                <w:sz w:val="20"/>
+                <w:szCs w:val="20"/>
+              </w:rPr>
+              <w:t>Tue 2</w:t>
+            </w:r>
+            <w:r>
+              <w:rPr>
+                <w:sz w:val="20"/>
+                <w:szCs w:val="20"/>
+              </w:rPr>
+              <w:t>1</w:t>
+            </w:r>
+            <w:r>
+              <w:rPr>
+                <w:sz w:val="20"/>
+                <w:szCs w:val="20"/>
+              </w:rPr>
+              <w:t>Apr20</w:t>
+            </w:r>
+          </w:p>
+          <w:p>
+            <w:pPr>
+              <w:rPr>
+                <w:sz w:val="20"/>
+                <w:szCs w:val="20"/>
+              </w:rPr>
+            </w:pPr>
+            <w:r>
+              <w:rPr>
+                <w:sz w:val="20"/>
+                <w:szCs w:val="20"/>
+              </w:rPr>
+              <w:t>230-330pm</w:t>
+            </w:r>
+          </w:p>
+        </w:tc>
+        <w:tc>
+          <w:tcPr>
+            <w:tcW w:w="12959" w:type="dxa"/>
+          </w:tcPr>
+          <w:p>
+            <w:r>
+              <w:t xml:space="preserve">Discussed the </w:t>
+            </w:r>
+            <w:proofErr w:type="spellStart"/>
+            <w:r>
+              <w:t>StockGrabber</w:t>
+            </w:r>
+            <w:proofErr w:type="spellEnd"/>
+            <w:r>
+              <w:t xml:space="preserve"> Program</w:t>
+            </w:r>
+            <w:proofErr w:type="gramStart"/>
+            <w:r>
+              <w:t xml:space="preserve">.  </w:t>
+            </w:r>
+            <w:proofErr w:type="gramEnd"/>
+            <w:r>
+              <w:t>Discussion of GitHub, explained repositories, showed how to get other peoples repos. Lots of good stuff</w:t>
+            </w:r>
+            <w:proofErr w:type="gramStart"/>
+            <w:r>
+              <w:t xml:space="preserve">.  </w:t>
+            </w:r>
+            <w:proofErr w:type="gramEnd"/>
+          </w:p>
+        </w:tc>
+      </w:tr>
+      <w:tr>
+        <w:trPr>
+          <w:trHeight w:val="269"/>
+        </w:trPr>
+        <w:tc>
+          <w:tcPr>
+            <w:tcW w:w="1435" w:type="dxa"/>
+          </w:tcPr>
+          <w:p>
+            <w:pPr>
+              <w:rPr>
+                <w:sz w:val="20"/>
+                <w:szCs w:val="20"/>
+              </w:rPr>
+            </w:pPr>
+            <w:r>
+              <w:rPr>
+                <w:sz w:val="20"/>
+                <w:szCs w:val="20"/>
+              </w:rPr>
+              <w:t xml:space="preserve">Fri </w:t>
+            </w:r>
+            <w:r>
+              <w:rPr>
+                <w:sz w:val="20"/>
+                <w:szCs w:val="20"/>
+              </w:rPr>
+              <w:t>2</w:t>
+            </w:r>
+            <w:r>
+              <w:rPr>
+                <w:sz w:val="20"/>
+                <w:szCs w:val="20"/>
+              </w:rPr>
+              <w:t>4</w:t>
+            </w:r>
+            <w:r>
+              <w:rPr>
+                <w:sz w:val="20"/>
+                <w:szCs w:val="20"/>
+              </w:rPr>
+              <w:t>Apr20</w:t>
+            </w:r>
+          </w:p>
+          <w:p>
+            <w:pPr>
+              <w:rPr>
+                <w:sz w:val="20"/>
+                <w:szCs w:val="20"/>
+              </w:rPr>
+            </w:pPr>
+            <w:r>
+              <w:rPr>
+                <w:sz w:val="20"/>
+                <w:szCs w:val="20"/>
+              </w:rPr>
+              <w:t>230-330pm</w:t>
+            </w:r>
+          </w:p>
+        </w:tc>
+        <w:tc>
+          <w:tcPr>
+            <w:tcW w:w="12959" w:type="dxa"/>
+          </w:tcPr>
+          <w:p>
+            <w:r>
+              <w:t>Review Boolean| parsing of decimal, double and int| Go over HW assignment. Reading assignment of .Net</w:t>
+            </w:r>
+          </w:p>
+        </w:tc>
+      </w:tr>
+      <w:tr>
+        <w:trPr>
+          <w:trHeight w:val="279"/>
+        </w:trPr>
+        <w:tc>
+          <w:tcPr>
+            <w:tcW w:w="1435" w:type="dxa"/>
+          </w:tcPr>
+          <w:p>
+            <w:pPr>
+              <w:rPr>
+                <w:sz w:val="20"/>
+                <w:szCs w:val="20"/>
+              </w:rPr>
+            </w:pPr>
+            <w:r>
+              <w:rPr>
+                <w:sz w:val="20"/>
+                <w:szCs w:val="20"/>
+              </w:rPr>
+              <w:t xml:space="preserve">Sun </w:t>
+            </w:r>
+            <w:r>
+              <w:rPr>
+                <w:sz w:val="20"/>
+                <w:szCs w:val="20"/>
+              </w:rPr>
+              <w:t>2</w:t>
+            </w:r>
+            <w:r>
+              <w:rPr>
+                <w:sz w:val="20"/>
+                <w:szCs w:val="20"/>
+              </w:rPr>
+              <w:t>6</w:t>
+            </w:r>
+            <w:r>
+              <w:rPr>
+                <w:sz w:val="20"/>
+                <w:szCs w:val="20"/>
+              </w:rPr>
+              <w:t>Apr20</w:t>
+            </w:r>
+          </w:p>
+          <w:p>
+            <w:pPr>
+              <w:rPr>
+                <w:sz w:val="20"/>
+                <w:szCs w:val="20"/>
+              </w:rPr>
+            </w:pPr>
+            <w:r>
+              <w:rPr>
+                <w:sz w:val="20"/>
+                <w:szCs w:val="20"/>
+              </w:rPr>
+              <w:t>5-630pm</w:t>
+            </w:r>
+          </w:p>
+        </w:tc>
+        <w:tc>
+          <w:tcPr>
+            <w:tcW w:w="12959" w:type="dxa"/>
+          </w:tcPr>
+          <w:p/>
+        </w:tc>
+      </w:tr>
+      <w:tr>
+        <w:trPr>
+          <w:trHeight w:val="269"/>
+        </w:trPr>
+        <w:tc>
+          <w:tcPr>
+            <w:tcW w:w="1435" w:type="dxa"/>
+          </w:tcPr>
+          <w:p>
+            <w:pPr>
+              <w:rPr>
+                <w:sz w:val="20"/>
+                <w:szCs w:val="20"/>
+              </w:rPr>
+            </w:pPr>
+            <w:r>
+              <w:rPr>
+                <w:sz w:val="20"/>
+                <w:szCs w:val="20"/>
+              </w:rPr>
+              <w:t xml:space="preserve">Tue </w:t>
+            </w:r>
+            <w:r>
+              <w:rPr>
+                <w:sz w:val="20"/>
+                <w:szCs w:val="20"/>
+              </w:rPr>
+              <w:t>2</w:t>
+            </w:r>
+            <w:r>
+              <w:rPr>
+                <w:sz w:val="20"/>
+                <w:szCs w:val="20"/>
+              </w:rPr>
+              <w:t>8</w:t>
+            </w:r>
+            <w:r>
+              <w:rPr>
+                <w:sz w:val="20"/>
+                <w:szCs w:val="20"/>
+              </w:rPr>
+              <w:t>Apr20</w:t>
+            </w:r>
+          </w:p>
+          <w:p>
+            <w:pPr>
+              <w:rPr>
+                <w:sz w:val="20"/>
+                <w:szCs w:val="20"/>
+              </w:rPr>
+            </w:pPr>
+            <w:r>
+              <w:rPr>
+                <w:sz w:val="20"/>
+                <w:szCs w:val="20"/>
+              </w:rPr>
+              <w:t>230-330pm</w:t>
+            </w:r>
+          </w:p>
+        </w:tc>
+        <w:tc>
+          <w:tcPr>
+            <w:tcW w:w="12959" w:type="dxa"/>
+          </w:tcPr>
+          <w:p/>
+        </w:tc>
+      </w:tr>
+      <w:tr>
+        <w:trPr>
+          <w:trHeight w:val="279"/>
+        </w:trPr>
+        <w:tc>
+          <w:tcPr>
+            <w:tcW w:w="1435" w:type="dxa"/>
+          </w:tcPr>
+          <w:p>
+            <w:pPr>
+              <w:rPr>
+                <w:sz w:val="20"/>
+                <w:szCs w:val="20"/>
+              </w:rPr>
+            </w:pPr>
+            <w:r>
+              <w:rPr>
+                <w:sz w:val="20"/>
+                <w:szCs w:val="20"/>
+              </w:rPr>
+              <w:t>Fri 1May20</w:t>
+            </w:r>
+          </w:p>
+          <w:p>
+            <w:pPr>
+              <w:rPr>
+                <w:sz w:val="20"/>
+                <w:szCs w:val="20"/>
+              </w:rPr>
+            </w:pPr>
+            <w:r>
+              <w:rPr>
+                <w:sz w:val="20"/>
+                <w:szCs w:val="20"/>
+              </w:rPr>
+              <w:t>230-330pm</w:t>
+            </w:r>
+          </w:p>
+        </w:tc>
+        <w:tc>
+          <w:tcPr>
+            <w:tcW w:w="12959" w:type="dxa"/>
+          </w:tcPr>
+          <w:p>
+            <w:r>
+              <w:t xml:space="preserve">Review of .Net reading assignment | Show ch2-6 of </w:t>
+            </w:r>
+            <w:proofErr w:type="spellStart"/>
+            <w:r>
               <w:t>CSharp</w:t>
             </w:r>
             <w:proofErr w:type="spellEnd"/>
             <w:r>
-              <w:t xml:space="preserve"> of beginners | </w:t>
-            </w:r>
-            <w:r>
-              <w:t>HW -</w:t>
+              <w:t xml:space="preserve"> of beginners | HW -</w:t>
             </w:r>
             <w:proofErr w:type="gramStart"/>
             <w:r>
@@ -294,15 +684,15 @@
                 <w:sz w:val="20"/>
                 <w:szCs w:val="20"/>
               </w:rPr>
+              <w:t>3May</w:t>
+            </w:r>
+            <w:r>
+              <w:rPr>
+                <w:sz w:val="20"/>
+                <w:szCs w:val="20"/>
+              </w:rPr>
               <w:t>20</w:t>
             </w:r>
-            <w:r>
-              <w:rPr>
-                <w:sz w:val="20"/>
-                <w:szCs w:val="20"/>
-              </w:rPr>
-              <w:t>Apr20</w:t>
-            </w:r>
           </w:p>
           <w:p>
             <w:pPr>
@@ -326,13 +716,23 @@
           </w:tcPr>
           <w:p>
             <w:r>
-              <w:t>LOOPS!  For Loop, While Loop, and Do While.   HW assignment (use HW</w:t>
-            </w:r>
-            <w:r>
-              <w:t>2</w:t>
-            </w:r>
-            <w:r>
-              <w:t>)</w:t>
+              <w:t>LOOPS</w:t>
+            </w:r>
+            <w:proofErr w:type="gramStart"/>
+            <w:r>
+              <w:t xml:space="preserve">!  </w:t>
+            </w:r>
+            <w:proofErr w:type="gramEnd"/>
+            <w:r>
+              <w:t>For Loop, While Loop, and Do While</w:t>
+            </w:r>
+            <w:proofErr w:type="gramStart"/>
+            <w:r>
+              <w:t xml:space="preserve">.  </w:t>
+            </w:r>
+            <w:proofErr w:type="gramEnd"/>
+            <w:r>
+              <w:t xml:space="preserve"> HW assignment (use HW2)</w:t>
             </w:r>
           </w:p>
         </w:tc>
@@ -357,28 +757,7 @@
                 <w:sz w:val="20"/>
                 <w:szCs w:val="20"/>
               </w:rPr>
-              <w:t xml:space="preserve">Tue </w:t>
-            </w:r>
-            <w:r>
-              <w:rPr>
-                <w:sz w:val="20"/>
-                <w:szCs w:val="20"/>
-              </w:rPr>
-              <w:t>2</w:t>
-            </w:r>
-            <w:r>
-              <w:rPr>
-                <w:sz w:val="20"/>
-                <w:szCs w:val="20"/>
-              </w:rPr>
-              <w:t>1</w:t>
-            </w:r>
-            <w:r>
-              <w:rPr>
-                <w:sz w:val="20"/>
-                <w:szCs w:val="20"/>
-              </w:rPr>
-              <w:t>Apr20</w:t>
+              <w:t>Tue 5May20</w:t>
             </w:r>
           </w:p>
           <w:p>
@@ -403,65 +782,48 @@
           </w:tcPr>
           <w:p>
             <w:r>
-              <w:t>Functions!  Learn about parameters</w:t>
-            </w:r>
-            <w:r>
-              <w:t xml:space="preserve">, void or return functions, value passing. </w:t>
-            </w:r>
-            <w:r>
-              <w:t>| Review HW2 | Assignment:</w:t>
-            </w:r>
-            <w:r>
-              <w:t xml:space="preserve"> HW3</w:t>
-            </w:r>
-            <w:r>
-              <w:t>.</w:t>
-            </w:r>
-          </w:p>
-        </w:tc>
-      </w:tr>
-      <w:tr>
-        <w:trPr>
-          <w:trHeight w:val="269"/>
-        </w:trPr>
-        <w:tc>
-          <w:tcPr>
-            <w:tcW w:w="1435" w:type="dxa"/>
-          </w:tcPr>
-          <w:p>
-            <w:pPr>
-              <w:rPr>
-                <w:sz w:val="20"/>
-                <w:szCs w:val="20"/>
-              </w:rPr>
-            </w:pPr>
-            <w:r>
-              <w:rPr>
-                <w:sz w:val="20"/>
-                <w:szCs w:val="20"/>
-              </w:rPr>
-              <w:t xml:space="preserve">Fri </w:t>
-            </w:r>
-            <w:r>
-              <w:rPr>
-                <w:sz w:val="20"/>
-                <w:szCs w:val="20"/>
-              </w:rPr>
-              <w:t>2</w:t>
-            </w:r>
-            <w:r>
-              <w:rPr>
-                <w:sz w:val="20"/>
-                <w:szCs w:val="20"/>
-              </w:rPr>
-              <w:t>4</w:t>
-            </w:r>
-            <w:r>
-              <w:rPr>
-                <w:sz w:val="20"/>
-                <w:szCs w:val="20"/>
-              </w:rPr>
-              <w:t>Apr20</w:t>
+              <w:t>Functions</w:t>
+            </w:r>
+            <w:proofErr w:type="gramStart"/>
+            <w:r>
+              <w:t xml:space="preserve">!  </w:t>
+            </w:r>
+            <w:proofErr w:type="gramEnd"/>
+            <w:r>
+              <w:t xml:space="preserve">Learn about parameters, </w:t>
+            </w:r>
+            <w:proofErr w:type="gramStart"/>
+            <w:r>
+              <w:t>void</w:t>
+            </w:r>
+            <w:proofErr w:type="gramEnd"/>
+            <w:r>
+              <w:t xml:space="preserve"> or return functions, value passing. | Review HW2 | Assignment: HW3.</w:t>
+            </w:r>
+          </w:p>
+        </w:tc>
+      </w:tr>
+      <w:tr>
+        <w:trPr>
+          <w:trHeight w:val="269"/>
+        </w:trPr>
+        <w:tc>
+          <w:tcPr>
+            <w:tcW w:w="1435" w:type="dxa"/>
+          </w:tcPr>
+          <w:p>
+            <w:pPr>
+              <w:rPr>
+                <w:sz w:val="20"/>
+                <w:szCs w:val="20"/>
+              </w:rPr>
+            </w:pPr>
+            <w:r>
+              <w:rPr>
+                <w:sz w:val="20"/>
+                <w:szCs w:val="20"/>
+              </w:rPr>
+              <w:t>Fri 8May20</w:t>
             </w:r>
           </w:p>
           <w:p>
@@ -486,19 +848,15 @@
           </w:tcPr>
           <w:p>
             <w:r>
-              <w:t xml:space="preserve">More on functions.  Review </w:t>
-            </w:r>
-            <w:r>
-              <w:t xml:space="preserve">Pass by value and Pass by reference. </w:t>
-            </w:r>
-            <w:r>
-              <w:t>|review HW3 |</w:t>
-            </w:r>
-            <w:r>
-              <w:t xml:space="preserve"> HW4 (</w:t>
-            </w:r>
-            <w:r>
-              <w:t>using functions that pass by value vs Reference)</w:t>
+              <w:t>More on functions</w:t>
+            </w:r>
+            <w:proofErr w:type="gramStart"/>
+            <w:r>
+              <w:t xml:space="preserve">.  </w:t>
+            </w:r>
+            <w:proofErr w:type="gramEnd"/>
+            <w:r>
+              <w:t>Review Pass by value and Pass by reference. |review HW3 | HW4 (using functions that pass by value vs Reference)</w:t>
             </w:r>
           </w:p>
         </w:tc>
@@ -523,6 +881,162 @@
                 <w:sz w:val="20"/>
                 <w:szCs w:val="20"/>
               </w:rPr>
+              <w:t>Sun 1</w:t>
+            </w:r>
+            <w:r>
+              <w:rPr>
+                <w:sz w:val="20"/>
+                <w:szCs w:val="20"/>
+              </w:rPr>
+              <w:t>0May</w:t>
+            </w:r>
+            <w:r>
+              <w:rPr>
+                <w:sz w:val="20"/>
+                <w:szCs w:val="20"/>
+              </w:rPr>
+              <w:t>20</w:t>
+            </w:r>
+          </w:p>
+          <w:p>
+            <w:pPr>
+              <w:rPr>
+                <w:sz w:val="20"/>
+                <w:szCs w:val="20"/>
+              </w:rPr>
+            </w:pPr>
+            <w:r>
+              <w:rPr>
+                <w:sz w:val="20"/>
+                <w:szCs w:val="20"/>
+              </w:rPr>
+              <w:t>5-630pm</w:t>
+            </w:r>
+          </w:p>
+        </w:tc>
+        <w:tc>
+          <w:tcPr>
+            <w:tcW w:w="12959" w:type="dxa"/>
+          </w:tcPr>
+          <w:p>
+            <w:r>
+              <w:t>Review of HW4</w:t>
+            </w:r>
+          </w:p>
+        </w:tc>
+      </w:tr>
+      <w:tr>
+        <w:trPr>
+          <w:trHeight w:val="269"/>
+        </w:trPr>
+        <w:tc>
+          <w:tcPr>
+            <w:tcW w:w="1435" w:type="dxa"/>
+          </w:tcPr>
+          <w:p>
+            <w:pPr>
+              <w:rPr>
+                <w:sz w:val="20"/>
+                <w:szCs w:val="20"/>
+              </w:rPr>
+            </w:pPr>
+            <w:r>
+              <w:rPr>
+                <w:sz w:val="20"/>
+                <w:szCs w:val="20"/>
+              </w:rPr>
+              <w:t>Tue 12May20</w:t>
+            </w:r>
+          </w:p>
+          <w:p>
+            <w:pPr>
+              <w:rPr>
+                <w:sz w:val="20"/>
+                <w:szCs w:val="20"/>
+              </w:rPr>
+            </w:pPr>
+            <w:r>
+              <w:rPr>
+                <w:sz w:val="20"/>
+                <w:szCs w:val="20"/>
+              </w:rPr>
+              <w:t>230-330pm</w:t>
+            </w:r>
+          </w:p>
+        </w:tc>
+        <w:tc>
+          <w:tcPr>
+            <w:tcW w:w="12959" w:type="dxa"/>
+          </w:tcPr>
+          <w:p/>
+        </w:tc>
+      </w:tr>
+      <w:tr>
+        <w:trPr>
+          <w:trHeight w:val="269"/>
+        </w:trPr>
+        <w:tc>
+          <w:tcPr>
+            <w:tcW w:w="1435" w:type="dxa"/>
+          </w:tcPr>
+          <w:p>
+            <w:pPr>
+              <w:rPr>
+                <w:sz w:val="20"/>
+                <w:szCs w:val="20"/>
+              </w:rPr>
+            </w:pPr>
+            <w:r>
+              <w:rPr>
+                <w:sz w:val="20"/>
+                <w:szCs w:val="20"/>
+              </w:rPr>
+              <w:t>Fri 15May20</w:t>
+            </w:r>
+          </w:p>
+          <w:p>
+            <w:pPr>
+              <w:rPr>
+                <w:sz w:val="20"/>
+                <w:szCs w:val="20"/>
+              </w:rPr>
+            </w:pPr>
+            <w:r>
+              <w:rPr>
+                <w:sz w:val="20"/>
+                <w:szCs w:val="20"/>
+              </w:rPr>
+              <w:t>230-330pm</w:t>
+            </w:r>
+          </w:p>
+        </w:tc>
+        <w:tc>
+          <w:tcPr>
+            <w:tcW w:w="12959" w:type="dxa"/>
+          </w:tcPr>
+          <w:p/>
+        </w:tc>
+      </w:tr>
+      <w:tr>
+        <w:trPr>
+          <w:trHeight w:val="269"/>
+        </w:trPr>
+        <w:tc>
+          <w:tcPr>
+            <w:tcW w:w="1435" w:type="dxa"/>
+          </w:tcPr>
+          <w:p>
+            <w:pPr>
+              <w:rPr>
+                <w:sz w:val="20"/>
+                <w:szCs w:val="20"/>
+              </w:rPr>
+            </w:pPr>
+            <w:r>
+              <w:rPr>
+                <w:sz w:val="20"/>
+                <w:szCs w:val="20"/>
+              </w:rPr>
               <w:t xml:space="preserve">Sun </w:t>
             </w:r>
             <w:r>
@@ -530,21 +1044,14 @@
                 <w:sz w:val="20"/>
                 <w:szCs w:val="20"/>
               </w:rPr>
-              <w:t>2</w:t>
-            </w:r>
-            <w:r>
-              <w:rPr>
-                <w:sz w:val="20"/>
-                <w:szCs w:val="20"/>
-              </w:rPr>
-              <w:t>6</w:t>
-            </w:r>
-            <w:r>
-              <w:rPr>
-                <w:sz w:val="20"/>
-                <w:szCs w:val="20"/>
-              </w:rPr>
-              <w:t>Apr20</w:t>
+              <w:t>17May</w:t>
+            </w:r>
+            <w:r>
+              <w:rPr>
+                <w:sz w:val="20"/>
+                <w:szCs w:val="20"/>
+              </w:rPr>
+              <w:t>20</w:t>
             </w:r>
           </w:p>
           <w:p>
@@ -567,55 +1074,30 @@
           <w:tcPr>
             <w:tcW w:w="12959" w:type="dxa"/>
           </w:tcPr>
-          <w:p>
-            <w:r>
-              <w:t>Review of HW4</w:t>
-            </w:r>
-          </w:p>
-        </w:tc>
-      </w:tr>
-      <w:tr>
-        <w:trPr>
-          <w:trHeight w:val="269"/>
-        </w:trPr>
-        <w:tc>
-          <w:tcPr>
-            <w:tcW w:w="1435" w:type="dxa"/>
-          </w:tcPr>
-          <w:p>
-            <w:pPr>
-              <w:rPr>
-                <w:sz w:val="20"/>
-                <w:szCs w:val="20"/>
-              </w:rPr>
-            </w:pPr>
-            <w:r>
-              <w:rPr>
-                <w:sz w:val="20"/>
-                <w:szCs w:val="20"/>
-              </w:rPr>
-              <w:t xml:space="preserve">Tue </w:t>
-            </w:r>
-            <w:r>
-              <w:rPr>
-                <w:sz w:val="20"/>
-                <w:szCs w:val="20"/>
-              </w:rPr>
-              <w:t>2</w:t>
-            </w:r>
-            <w:r>
-              <w:rPr>
-                <w:sz w:val="20"/>
-                <w:szCs w:val="20"/>
-              </w:rPr>
-              <w:t>8</w:t>
-            </w:r>
-            <w:r>
-              <w:rPr>
-                <w:sz w:val="20"/>
-                <w:szCs w:val="20"/>
-              </w:rPr>
-              <w:t>Apr20</w:t>
+          <w:p/>
+        </w:tc>
+      </w:tr>
+      <w:tr>
+        <w:trPr>
+          <w:trHeight w:val="269"/>
+        </w:trPr>
+        <w:tc>
+          <w:tcPr>
+            <w:tcW w:w="1435" w:type="dxa"/>
+          </w:tcPr>
+          <w:p>
+            <w:pPr>
+              <w:rPr>
+                <w:sz w:val="20"/>
+                <w:szCs w:val="20"/>
+              </w:rPr>
+            </w:pPr>
+            <w:r>
+              <w:rPr>
+                <w:sz w:val="20"/>
+                <w:szCs w:val="20"/>
+              </w:rPr>
+              <w:t>Tue 19May20</w:t>
             </w:r>
           </w:p>
           <w:p>
@@ -643,32 +1125,78 @@
       </w:tr>
       <w:tr>
         <w:trPr>
-          <w:trHeight w:val="279"/>
-        </w:trPr>
-        <w:tc>
-          <w:tcPr>
-            <w:tcW w:w="1435" w:type="dxa"/>
-          </w:tcPr>
-          <w:p>
-            <w:pPr>
-              <w:rPr>
-                <w:sz w:val="20"/>
-                <w:szCs w:val="20"/>
-              </w:rPr>
-            </w:pPr>
-            <w:r>
-              <w:rPr>
-                <w:sz w:val="20"/>
-                <w:szCs w:val="20"/>
-              </w:rPr>
-              <w:t>Fri 1</w:t>
-            </w:r>
-            <w:r>
-              <w:rPr>
-                <w:sz w:val="20"/>
-                <w:szCs w:val="20"/>
-              </w:rPr>
-              <w:t>May</w:t>
+          <w:trHeight w:val="269"/>
+        </w:trPr>
+        <w:tc>
+          <w:tcPr>
+            <w:tcW w:w="1435" w:type="dxa"/>
+          </w:tcPr>
+          <w:p>
+            <w:pPr>
+              <w:rPr>
+                <w:sz w:val="20"/>
+                <w:szCs w:val="20"/>
+              </w:rPr>
+            </w:pPr>
+            <w:r>
+              <w:rPr>
+                <w:sz w:val="20"/>
+                <w:szCs w:val="20"/>
+              </w:rPr>
+              <w:t>Fri 22May20</w:t>
+            </w:r>
+          </w:p>
+          <w:p>
+            <w:pPr>
+              <w:rPr>
+                <w:sz w:val="20"/>
+                <w:szCs w:val="20"/>
+              </w:rPr>
+            </w:pPr>
+            <w:r>
+              <w:rPr>
+                <w:sz w:val="20"/>
+                <w:szCs w:val="20"/>
+              </w:rPr>
+              <w:t>230-330pm</w:t>
+            </w:r>
+          </w:p>
+        </w:tc>
+        <w:tc>
+          <w:tcPr>
+            <w:tcW w:w="12959" w:type="dxa"/>
+          </w:tcPr>
+          <w:p/>
+        </w:tc>
+      </w:tr>
+      <w:tr>
+        <w:trPr>
+          <w:trHeight w:val="269"/>
+        </w:trPr>
+        <w:tc>
+          <w:tcPr>
+            <w:tcW w:w="1435" w:type="dxa"/>
+          </w:tcPr>
+          <w:p>
+            <w:pPr>
+              <w:rPr>
+                <w:sz w:val="20"/>
+                <w:szCs w:val="20"/>
+              </w:rPr>
+            </w:pPr>
+            <w:r>
+              <w:rPr>
+                <w:sz w:val="20"/>
+                <w:szCs w:val="20"/>
+              </w:rPr>
+              <w:t xml:space="preserve">Sun </w:t>
+            </w:r>
+            <w:r>
+              <w:rPr>
+                <w:sz w:val="20"/>
+                <w:szCs w:val="20"/>
+              </w:rPr>
+              <w:t>24May</w:t>
             </w:r>
             <w:r>
               <w:rPr>
@@ -690,6 +1218,52 @@
                 <w:sz w:val="20"/>
                 <w:szCs w:val="20"/>
               </w:rPr>
+              <w:t>5-630pm</w:t>
+            </w:r>
+          </w:p>
+        </w:tc>
+        <w:tc>
+          <w:tcPr>
+            <w:tcW w:w="12959" w:type="dxa"/>
+          </w:tcPr>
+          <w:p/>
+        </w:tc>
+      </w:tr>
+      <w:tr>
+        <w:trPr>
+          <w:trHeight w:val="269"/>
+        </w:trPr>
+        <w:tc>
+          <w:tcPr>
+            <w:tcW w:w="1435" w:type="dxa"/>
+          </w:tcPr>
+          <w:p>
+            <w:pPr>
+              <w:rPr>
+                <w:sz w:val="20"/>
+                <w:szCs w:val="20"/>
+              </w:rPr>
+            </w:pPr>
+            <w:r>
+              <w:rPr>
+                <w:sz w:val="20"/>
+                <w:szCs w:val="20"/>
+              </w:rPr>
+              <w:t>Tue 26May20</w:t>
+            </w:r>
+          </w:p>
+          <w:p>
+            <w:pPr>
+              <w:rPr>
+                <w:sz w:val="20"/>
+                <w:szCs w:val="20"/>
+              </w:rPr>
+            </w:pPr>
+            <w:r>
+              <w:rPr>
+                <w:sz w:val="20"/>
+                <w:szCs w:val="20"/>
+              </w:rPr>
               <w:t>230-330pm</w:t>
             </w:r>
           </w:p>
@@ -721,6 +1295,53 @@
                 <w:sz w:val="20"/>
                 <w:szCs w:val="20"/>
               </w:rPr>
+              <w:lastRenderedPageBreak/>
+              <w:t>Fri 29May20</w:t>
+            </w:r>
+          </w:p>
+          <w:p>
+            <w:pPr>
+              <w:rPr>
+                <w:sz w:val="20"/>
+                <w:szCs w:val="20"/>
+              </w:rPr>
+            </w:pPr>
+            <w:r>
+              <w:rPr>
+                <w:sz w:val="20"/>
+                <w:szCs w:val="20"/>
+              </w:rPr>
+              <w:t>230-330pm</w:t>
+            </w:r>
+          </w:p>
+        </w:tc>
+        <w:tc>
+          <w:tcPr>
+            <w:tcW w:w="12959" w:type="dxa"/>
+          </w:tcPr>
+          <w:p/>
+        </w:tc>
+      </w:tr>
+      <w:tr>
+        <w:trPr>
+          <w:trHeight w:val="269"/>
+        </w:trPr>
+        <w:tc>
+          <w:tcPr>
+            <w:tcW w:w="1435" w:type="dxa"/>
+          </w:tcPr>
+          <w:p>
+            <w:pPr>
+              <w:rPr>
+                <w:sz w:val="20"/>
+                <w:szCs w:val="20"/>
+              </w:rPr>
+            </w:pPr>
+            <w:r>
+              <w:rPr>
+                <w:sz w:val="20"/>
+                <w:szCs w:val="20"/>
+              </w:rPr>
               <w:t xml:space="preserve">Sun </w:t>
             </w:r>
             <w:r>
@@ -728,14 +1349,7 @@
                 <w:sz w:val="20"/>
                 <w:szCs w:val="20"/>
               </w:rPr>
-              <w:t>3</w:t>
-            </w:r>
-            <w:r>
-              <w:rPr>
-                <w:sz w:val="20"/>
-                <w:szCs w:val="20"/>
-              </w:rPr>
-              <w:t>May</w:t>
+              <w:t>31May</w:t>
             </w:r>
             <w:r>
               <w:rPr>
@@ -770,32 +1384,124 @@
       </w:tr>
       <w:tr>
         <w:trPr>
-          <w:trHeight w:val="279"/>
-        </w:trPr>
-        <w:tc>
-          <w:tcPr>
-            <w:tcW w:w="1435" w:type="dxa"/>
-          </w:tcPr>
-          <w:p>
-            <w:pPr>
-              <w:rPr>
-                <w:sz w:val="20"/>
-                <w:szCs w:val="20"/>
-              </w:rPr>
-            </w:pPr>
-            <w:r>
-              <w:rPr>
-                <w:sz w:val="20"/>
-                <w:szCs w:val="20"/>
-              </w:rPr>
-              <w:t xml:space="preserve">Tue </w:t>
-            </w:r>
-            <w:r>
-              <w:rPr>
-                <w:sz w:val="20"/>
-                <w:szCs w:val="20"/>
-              </w:rPr>
-              <w:t>5May</w:t>
+          <w:trHeight w:val="269"/>
+        </w:trPr>
+        <w:tc>
+          <w:tcPr>
+            <w:tcW w:w="1435" w:type="dxa"/>
+          </w:tcPr>
+          <w:p>
+            <w:pPr>
+              <w:rPr>
+                <w:sz w:val="20"/>
+                <w:szCs w:val="20"/>
+              </w:rPr>
+            </w:pPr>
+            <w:r>
+              <w:rPr>
+                <w:sz w:val="20"/>
+                <w:szCs w:val="20"/>
+              </w:rPr>
+              <w:t>Tue 2Jun20</w:t>
+            </w:r>
+          </w:p>
+          <w:p>
+            <w:pPr>
+              <w:rPr>
+                <w:sz w:val="20"/>
+                <w:szCs w:val="20"/>
+              </w:rPr>
+            </w:pPr>
+            <w:r>
+              <w:rPr>
+                <w:sz w:val="20"/>
+                <w:szCs w:val="20"/>
+              </w:rPr>
+              <w:t>230-330pm</w:t>
+            </w:r>
+          </w:p>
+        </w:tc>
+        <w:tc>
+          <w:tcPr>
+            <w:tcW w:w="12959" w:type="dxa"/>
+          </w:tcPr>
+          <w:p/>
+        </w:tc>
+      </w:tr>
+      <w:tr>
+        <w:trPr>
+          <w:trHeight w:val="269"/>
+        </w:trPr>
+        <w:tc>
+          <w:tcPr>
+            <w:tcW w:w="1435" w:type="dxa"/>
+          </w:tcPr>
+          <w:p>
+            <w:pPr>
+              <w:rPr>
+                <w:sz w:val="20"/>
+                <w:szCs w:val="20"/>
+              </w:rPr>
+            </w:pPr>
+            <w:r>
+              <w:rPr>
+                <w:sz w:val="20"/>
+                <w:szCs w:val="20"/>
+              </w:rPr>
+              <w:t>Fri 5Jun20</w:t>
+            </w:r>
+          </w:p>
+          <w:p>
+            <w:pPr>
+              <w:rPr>
+                <w:sz w:val="20"/>
+                <w:szCs w:val="20"/>
+              </w:rPr>
+            </w:pPr>
+            <w:r>
+              <w:rPr>
+                <w:sz w:val="20"/>
+                <w:szCs w:val="20"/>
+              </w:rPr>
+              <w:t>230-330pm</w:t>
+            </w:r>
+          </w:p>
+        </w:tc>
+        <w:tc>
+          <w:tcPr>
+            <w:tcW w:w="12959" w:type="dxa"/>
+          </w:tcPr>
+          <w:p/>
+        </w:tc>
+      </w:tr>
+      <w:tr>
+        <w:trPr>
+          <w:trHeight w:val="269"/>
+        </w:trPr>
+        <w:tc>
+          <w:tcPr>
+            <w:tcW w:w="1435" w:type="dxa"/>
+          </w:tcPr>
+          <w:p>
+            <w:pPr>
+              <w:rPr>
+                <w:sz w:val="20"/>
+                <w:szCs w:val="20"/>
+              </w:rPr>
+            </w:pPr>
+            <w:r>
+              <w:rPr>
+                <w:sz w:val="20"/>
+                <w:szCs w:val="20"/>
+              </w:rPr>
+              <w:t xml:space="preserve">Sun </w:t>
+            </w:r>
+            <w:r>
+              <w:rPr>
+                <w:sz w:val="20"/>
+                <w:szCs w:val="20"/>
+              </w:rPr>
+              <w:t>7Jun</w:t>
             </w:r>
             <w:r>
               <w:rPr>
@@ -817,6 +1523,52 @@
                 <w:sz w:val="20"/>
                 <w:szCs w:val="20"/>
               </w:rPr>
+              <w:t>5-630pm</w:t>
+            </w:r>
+          </w:p>
+        </w:tc>
+        <w:tc>
+          <w:tcPr>
+            <w:tcW w:w="12959" w:type="dxa"/>
+          </w:tcPr>
+          <w:p/>
+        </w:tc>
+      </w:tr>
+      <w:tr>
+        <w:trPr>
+          <w:trHeight w:val="269"/>
+        </w:trPr>
+        <w:tc>
+          <w:tcPr>
+            <w:tcW w:w="1435" w:type="dxa"/>
+          </w:tcPr>
+          <w:p>
+            <w:pPr>
+              <w:rPr>
+                <w:sz w:val="20"/>
+                <w:szCs w:val="20"/>
+              </w:rPr>
+            </w:pPr>
+            <w:r>
+              <w:rPr>
+                <w:sz w:val="20"/>
+                <w:szCs w:val="20"/>
+              </w:rPr>
+              <w:t>Tue 9Jun20</w:t>
+            </w:r>
+          </w:p>
+          <w:p>
+            <w:pPr>
+              <w:rPr>
+                <w:sz w:val="20"/>
+                <w:szCs w:val="20"/>
+              </w:rPr>
+            </w:pPr>
+            <w:r>
+              <w:rPr>
+                <w:sz w:val="20"/>
+                <w:szCs w:val="20"/>
+              </w:rPr>
               <w:t>230-330pm</w:t>
             </w:r>
           </w:p>
@@ -848,950 +1600,7 @@
                 <w:sz w:val="20"/>
                 <w:szCs w:val="20"/>
               </w:rPr>
-              <w:t xml:space="preserve">Fri </w:t>
-            </w:r>
-            <w:r>
-              <w:rPr>
-                <w:sz w:val="20"/>
-                <w:szCs w:val="20"/>
-              </w:rPr>
-              <w:t>8May</w:t>
-            </w:r>
-            <w:r>
-              <w:rPr>
-                <w:sz w:val="20"/>
-                <w:szCs w:val="20"/>
-              </w:rPr>
-              <w:t>20</w:t>
-            </w:r>
-          </w:p>
-          <w:p>
-            <w:pPr>
-              <w:rPr>
-                <w:sz w:val="20"/>
-                <w:szCs w:val="20"/>
-              </w:rPr>
-            </w:pPr>
-            <w:r>
-              <w:rPr>
-                <w:sz w:val="20"/>
-                <w:szCs w:val="20"/>
-              </w:rPr>
-              <w:t>230-330pm</w:t>
-            </w:r>
-          </w:p>
-        </w:tc>
-        <w:tc>
-          <w:tcPr>
-            <w:tcW w:w="12959" w:type="dxa"/>
-          </w:tcPr>
-          <w:p/>
-        </w:tc>
-      </w:tr>
-      <w:tr>
-        <w:trPr>
-          <w:trHeight w:val="279"/>
-        </w:trPr>
-        <w:tc>
-          <w:tcPr>
-            <w:tcW w:w="1435" w:type="dxa"/>
-          </w:tcPr>
-          <w:p>
-            <w:pPr>
-              <w:rPr>
-                <w:sz w:val="20"/>
-                <w:szCs w:val="20"/>
-              </w:rPr>
-            </w:pPr>
-            <w:r>
-              <w:rPr>
-                <w:sz w:val="20"/>
-                <w:szCs w:val="20"/>
-              </w:rPr>
-              <w:t>Sun 1</w:t>
-            </w:r>
-            <w:r>
-              <w:rPr>
-                <w:sz w:val="20"/>
-                <w:szCs w:val="20"/>
-              </w:rPr>
-              <w:t>0</w:t>
-            </w:r>
-            <w:r>
-              <w:rPr>
-                <w:sz w:val="20"/>
-                <w:szCs w:val="20"/>
-              </w:rPr>
-              <w:t>May</w:t>
-            </w:r>
-            <w:r>
-              <w:rPr>
-                <w:sz w:val="20"/>
-                <w:szCs w:val="20"/>
-              </w:rPr>
-              <w:t>20</w:t>
-            </w:r>
-          </w:p>
-          <w:p>
-            <w:pPr>
-              <w:rPr>
-                <w:sz w:val="20"/>
-                <w:szCs w:val="20"/>
-              </w:rPr>
-            </w:pPr>
-            <w:r>
-              <w:rPr>
-                <w:sz w:val="20"/>
-                <w:szCs w:val="20"/>
-              </w:rPr>
-              <w:t>5-630pm</w:t>
-            </w:r>
-          </w:p>
-        </w:tc>
-        <w:tc>
-          <w:tcPr>
-            <w:tcW w:w="12959" w:type="dxa"/>
-          </w:tcPr>
-          <w:p/>
-        </w:tc>
-      </w:tr>
-      <w:tr>
-        <w:trPr>
-          <w:trHeight w:val="269"/>
-        </w:trPr>
-        <w:tc>
-          <w:tcPr>
-            <w:tcW w:w="1435" w:type="dxa"/>
-          </w:tcPr>
-          <w:p>
-            <w:pPr>
-              <w:rPr>
-                <w:sz w:val="20"/>
-                <w:szCs w:val="20"/>
-              </w:rPr>
-            </w:pPr>
-            <w:r>
-              <w:rPr>
-                <w:sz w:val="20"/>
-                <w:szCs w:val="20"/>
-              </w:rPr>
-              <w:t>Tue 1</w:t>
-            </w:r>
-            <w:r>
-              <w:rPr>
-                <w:sz w:val="20"/>
-                <w:szCs w:val="20"/>
-              </w:rPr>
-              <w:t>2May</w:t>
-            </w:r>
-            <w:r>
-              <w:rPr>
-                <w:sz w:val="20"/>
-                <w:szCs w:val="20"/>
-              </w:rPr>
-              <w:t>20</w:t>
-            </w:r>
-          </w:p>
-          <w:p>
-            <w:pPr>
-              <w:rPr>
-                <w:sz w:val="20"/>
-                <w:szCs w:val="20"/>
-              </w:rPr>
-            </w:pPr>
-            <w:r>
-              <w:rPr>
-                <w:sz w:val="20"/>
-                <w:szCs w:val="20"/>
-              </w:rPr>
-              <w:t>230-330pm</w:t>
-            </w:r>
-          </w:p>
-        </w:tc>
-        <w:tc>
-          <w:tcPr>
-            <w:tcW w:w="12959" w:type="dxa"/>
-          </w:tcPr>
-          <w:p/>
-        </w:tc>
-      </w:tr>
-      <w:tr>
-        <w:trPr>
-          <w:trHeight w:val="269"/>
-        </w:trPr>
-        <w:tc>
-          <w:tcPr>
-            <w:tcW w:w="1435" w:type="dxa"/>
-          </w:tcPr>
-          <w:p>
-            <w:pPr>
-              <w:rPr>
-                <w:sz w:val="20"/>
-                <w:szCs w:val="20"/>
-              </w:rPr>
-            </w:pPr>
-            <w:r>
-              <w:rPr>
-                <w:sz w:val="20"/>
-                <w:szCs w:val="20"/>
-              </w:rPr>
-              <w:t>Fri 1</w:t>
-            </w:r>
-            <w:r>
-              <w:rPr>
-                <w:sz w:val="20"/>
-                <w:szCs w:val="20"/>
-              </w:rPr>
-              <w:t>5May</w:t>
-            </w:r>
-            <w:r>
-              <w:rPr>
-                <w:sz w:val="20"/>
-                <w:szCs w:val="20"/>
-              </w:rPr>
-              <w:t>20</w:t>
-            </w:r>
-          </w:p>
-          <w:p>
-            <w:pPr>
-              <w:rPr>
-                <w:sz w:val="20"/>
-                <w:szCs w:val="20"/>
-              </w:rPr>
-            </w:pPr>
-            <w:r>
-              <w:rPr>
-                <w:sz w:val="20"/>
-                <w:szCs w:val="20"/>
-              </w:rPr>
-              <w:t>230-330pm</w:t>
-            </w:r>
-          </w:p>
-        </w:tc>
-        <w:tc>
-          <w:tcPr>
-            <w:tcW w:w="12959" w:type="dxa"/>
-          </w:tcPr>
-          <w:p/>
-        </w:tc>
-      </w:tr>
-      <w:tr>
-        <w:trPr>
-          <w:trHeight w:val="269"/>
-        </w:trPr>
-        <w:tc>
-          <w:tcPr>
-            <w:tcW w:w="1435" w:type="dxa"/>
-          </w:tcPr>
-          <w:p>
-            <w:pPr>
-              <w:rPr>
-                <w:sz w:val="20"/>
-                <w:szCs w:val="20"/>
-              </w:rPr>
-            </w:pPr>
-            <w:r>
-              <w:rPr>
-                <w:sz w:val="20"/>
-                <w:szCs w:val="20"/>
-              </w:rPr>
-              <w:t xml:space="preserve">Sun </w:t>
-            </w:r>
-            <w:r>
-              <w:rPr>
-                <w:sz w:val="20"/>
-                <w:szCs w:val="20"/>
-              </w:rPr>
-              <w:t>17</w:t>
-            </w:r>
-            <w:r>
-              <w:rPr>
-                <w:sz w:val="20"/>
-                <w:szCs w:val="20"/>
-              </w:rPr>
-              <w:t>May</w:t>
-            </w:r>
-            <w:r>
-              <w:rPr>
-                <w:sz w:val="20"/>
-                <w:szCs w:val="20"/>
-              </w:rPr>
-              <w:t>20</w:t>
-            </w:r>
-          </w:p>
-          <w:p>
-            <w:pPr>
-              <w:rPr>
-                <w:sz w:val="20"/>
-                <w:szCs w:val="20"/>
-              </w:rPr>
-            </w:pPr>
-            <w:r>
-              <w:rPr>
-                <w:sz w:val="20"/>
-                <w:szCs w:val="20"/>
-              </w:rPr>
-              <w:t>5-630pm</w:t>
-            </w:r>
-          </w:p>
-        </w:tc>
-        <w:tc>
-          <w:tcPr>
-            <w:tcW w:w="12959" w:type="dxa"/>
-          </w:tcPr>
-          <w:p/>
-        </w:tc>
-      </w:tr>
-      <w:tr>
-        <w:trPr>
-          <w:trHeight w:val="269"/>
-        </w:trPr>
-        <w:tc>
-          <w:tcPr>
-            <w:tcW w:w="1435" w:type="dxa"/>
-          </w:tcPr>
-          <w:p>
-            <w:pPr>
-              <w:rPr>
-                <w:sz w:val="20"/>
-                <w:szCs w:val="20"/>
-              </w:rPr>
-            </w:pPr>
-            <w:r>
-              <w:rPr>
-                <w:sz w:val="20"/>
-                <w:szCs w:val="20"/>
-              </w:rPr>
-              <w:t>Tue 1</w:t>
-            </w:r>
-            <w:r>
-              <w:rPr>
-                <w:sz w:val="20"/>
-                <w:szCs w:val="20"/>
-              </w:rPr>
-              <w:t>9</w:t>
-            </w:r>
-            <w:r>
-              <w:rPr>
-                <w:sz w:val="20"/>
-                <w:szCs w:val="20"/>
-              </w:rPr>
-              <w:t>May20</w:t>
-            </w:r>
-          </w:p>
-          <w:p>
-            <w:pPr>
-              <w:rPr>
-                <w:sz w:val="20"/>
-                <w:szCs w:val="20"/>
-              </w:rPr>
-            </w:pPr>
-            <w:r>
-              <w:rPr>
-                <w:sz w:val="20"/>
-                <w:szCs w:val="20"/>
-              </w:rPr>
-              <w:t>230-330pm</w:t>
-            </w:r>
-          </w:p>
-        </w:tc>
-        <w:tc>
-          <w:tcPr>
-            <w:tcW w:w="12959" w:type="dxa"/>
-          </w:tcPr>
-          <w:p/>
-        </w:tc>
-      </w:tr>
-      <w:tr>
-        <w:trPr>
-          <w:trHeight w:val="269"/>
-        </w:trPr>
-        <w:tc>
-          <w:tcPr>
-            <w:tcW w:w="1435" w:type="dxa"/>
-          </w:tcPr>
-          <w:p>
-            <w:pPr>
-              <w:rPr>
-                <w:sz w:val="20"/>
-                <w:szCs w:val="20"/>
-              </w:rPr>
-            </w:pPr>
-            <w:r>
-              <w:rPr>
-                <w:sz w:val="20"/>
-                <w:szCs w:val="20"/>
-              </w:rPr>
-              <w:t xml:space="preserve">Fri </w:t>
-            </w:r>
-            <w:r>
-              <w:rPr>
-                <w:sz w:val="20"/>
-                <w:szCs w:val="20"/>
-              </w:rPr>
-              <w:t>22</w:t>
-            </w:r>
-            <w:r>
-              <w:rPr>
-                <w:sz w:val="20"/>
-                <w:szCs w:val="20"/>
-              </w:rPr>
-              <w:t>May20</w:t>
-            </w:r>
-          </w:p>
-          <w:p>
-            <w:pPr>
-              <w:rPr>
-                <w:sz w:val="20"/>
-                <w:szCs w:val="20"/>
-              </w:rPr>
-            </w:pPr>
-            <w:r>
-              <w:rPr>
-                <w:sz w:val="20"/>
-                <w:szCs w:val="20"/>
-              </w:rPr>
-              <w:t>230-330pm</w:t>
-            </w:r>
-          </w:p>
-        </w:tc>
-        <w:tc>
-          <w:tcPr>
-            <w:tcW w:w="12959" w:type="dxa"/>
-          </w:tcPr>
-          <w:p/>
-        </w:tc>
-      </w:tr>
-      <w:tr>
-        <w:trPr>
-          <w:trHeight w:val="269"/>
-        </w:trPr>
-        <w:tc>
-          <w:tcPr>
-            <w:tcW w:w="1435" w:type="dxa"/>
-          </w:tcPr>
-          <w:p>
-            <w:pPr>
-              <w:rPr>
-                <w:sz w:val="20"/>
-                <w:szCs w:val="20"/>
-              </w:rPr>
-            </w:pPr>
-            <w:r>
-              <w:rPr>
-                <w:sz w:val="20"/>
-                <w:szCs w:val="20"/>
-              </w:rPr>
-              <w:t xml:space="preserve">Sun </w:t>
-            </w:r>
-            <w:r>
-              <w:rPr>
-                <w:sz w:val="20"/>
-                <w:szCs w:val="20"/>
-              </w:rPr>
-              <w:t>24</w:t>
-            </w:r>
-            <w:r>
-              <w:rPr>
-                <w:sz w:val="20"/>
-                <w:szCs w:val="20"/>
-              </w:rPr>
-              <w:t>May</w:t>
-            </w:r>
-            <w:r>
-              <w:rPr>
-                <w:sz w:val="20"/>
-                <w:szCs w:val="20"/>
-              </w:rPr>
-              <w:t>20</w:t>
-            </w:r>
-          </w:p>
-          <w:p>
-            <w:pPr>
-              <w:rPr>
-                <w:sz w:val="20"/>
-                <w:szCs w:val="20"/>
-              </w:rPr>
-            </w:pPr>
-            <w:r>
-              <w:rPr>
-                <w:sz w:val="20"/>
-                <w:szCs w:val="20"/>
-              </w:rPr>
-              <w:t>5-630pm</w:t>
-            </w:r>
-          </w:p>
-        </w:tc>
-        <w:tc>
-          <w:tcPr>
-            <w:tcW w:w="12959" w:type="dxa"/>
-          </w:tcPr>
-          <w:p/>
-        </w:tc>
-      </w:tr>
-      <w:tr>
-        <w:trPr>
-          <w:trHeight w:val="269"/>
-        </w:trPr>
-        <w:tc>
-          <w:tcPr>
-            <w:tcW w:w="1435" w:type="dxa"/>
-          </w:tcPr>
-          <w:p>
-            <w:pPr>
-              <w:rPr>
-                <w:sz w:val="20"/>
-                <w:szCs w:val="20"/>
-              </w:rPr>
-            </w:pPr>
-            <w:r>
-              <w:rPr>
-                <w:sz w:val="20"/>
-                <w:szCs w:val="20"/>
-              </w:rPr>
-              <w:t xml:space="preserve">Tue </w:t>
-            </w:r>
-            <w:r>
-              <w:rPr>
-                <w:sz w:val="20"/>
-                <w:szCs w:val="20"/>
-              </w:rPr>
-              <w:t>26</w:t>
-            </w:r>
-            <w:r>
-              <w:rPr>
-                <w:sz w:val="20"/>
-                <w:szCs w:val="20"/>
-              </w:rPr>
-              <w:t>May20</w:t>
-            </w:r>
-          </w:p>
-          <w:p>
-            <w:pPr>
-              <w:rPr>
-                <w:sz w:val="20"/>
-                <w:szCs w:val="20"/>
-              </w:rPr>
-            </w:pPr>
-            <w:r>
-              <w:rPr>
-                <w:sz w:val="20"/>
-                <w:szCs w:val="20"/>
-              </w:rPr>
-              <w:t>230-330pm</w:t>
-            </w:r>
-          </w:p>
-        </w:tc>
-        <w:tc>
-          <w:tcPr>
-            <w:tcW w:w="12959" w:type="dxa"/>
-          </w:tcPr>
-          <w:p/>
-        </w:tc>
-      </w:tr>
-      <w:tr>
-        <w:trPr>
-          <w:trHeight w:val="269"/>
-        </w:trPr>
-        <w:tc>
-          <w:tcPr>
-            <w:tcW w:w="1435" w:type="dxa"/>
-          </w:tcPr>
-          <w:p>
-            <w:pPr>
-              <w:rPr>
-                <w:sz w:val="20"/>
-                <w:szCs w:val="20"/>
-              </w:rPr>
-            </w:pPr>
-            <w:r>
-              <w:rPr>
-                <w:sz w:val="20"/>
-                <w:szCs w:val="20"/>
-              </w:rPr>
-              <w:lastRenderedPageBreak/>
-              <w:t xml:space="preserve">Fri </w:t>
-            </w:r>
-            <w:r>
-              <w:rPr>
-                <w:sz w:val="20"/>
-                <w:szCs w:val="20"/>
-              </w:rPr>
-              <w:t>29</w:t>
-            </w:r>
-            <w:r>
-              <w:rPr>
-                <w:sz w:val="20"/>
-                <w:szCs w:val="20"/>
-              </w:rPr>
-              <w:t>May20</w:t>
-            </w:r>
-          </w:p>
-          <w:p>
-            <w:pPr>
-              <w:rPr>
-                <w:sz w:val="20"/>
-                <w:szCs w:val="20"/>
-              </w:rPr>
-            </w:pPr>
-            <w:r>
-              <w:rPr>
-                <w:sz w:val="20"/>
-                <w:szCs w:val="20"/>
-              </w:rPr>
-              <w:t>230-330pm</w:t>
-            </w:r>
-          </w:p>
-        </w:tc>
-        <w:tc>
-          <w:tcPr>
-            <w:tcW w:w="12959" w:type="dxa"/>
-          </w:tcPr>
-          <w:p/>
-        </w:tc>
-      </w:tr>
-      <w:tr>
-        <w:trPr>
-          <w:trHeight w:val="269"/>
-        </w:trPr>
-        <w:tc>
-          <w:tcPr>
-            <w:tcW w:w="1435" w:type="dxa"/>
-          </w:tcPr>
-          <w:p>
-            <w:pPr>
-              <w:rPr>
-                <w:sz w:val="20"/>
-                <w:szCs w:val="20"/>
-              </w:rPr>
-            </w:pPr>
-            <w:r>
-              <w:rPr>
-                <w:sz w:val="20"/>
-                <w:szCs w:val="20"/>
-              </w:rPr>
-              <w:t xml:space="preserve">Sun </w:t>
-            </w:r>
-            <w:r>
-              <w:rPr>
-                <w:sz w:val="20"/>
-                <w:szCs w:val="20"/>
-              </w:rPr>
-              <w:t>31</w:t>
-            </w:r>
-            <w:r>
-              <w:rPr>
-                <w:sz w:val="20"/>
-                <w:szCs w:val="20"/>
-              </w:rPr>
-              <w:t>May</w:t>
-            </w:r>
-            <w:r>
-              <w:rPr>
-                <w:sz w:val="20"/>
-                <w:szCs w:val="20"/>
-              </w:rPr>
-              <w:t>20</w:t>
-            </w:r>
-          </w:p>
-          <w:p>
-            <w:pPr>
-              <w:rPr>
-                <w:sz w:val="20"/>
-                <w:szCs w:val="20"/>
-              </w:rPr>
-            </w:pPr>
-            <w:r>
-              <w:rPr>
-                <w:sz w:val="20"/>
-                <w:szCs w:val="20"/>
-              </w:rPr>
-              <w:t>5-630pm</w:t>
-            </w:r>
-          </w:p>
-        </w:tc>
-        <w:tc>
-          <w:tcPr>
-            <w:tcW w:w="12959" w:type="dxa"/>
-          </w:tcPr>
-          <w:p/>
-        </w:tc>
-      </w:tr>
-      <w:tr>
-        <w:trPr>
-          <w:trHeight w:val="269"/>
-        </w:trPr>
-        <w:tc>
-          <w:tcPr>
-            <w:tcW w:w="1435" w:type="dxa"/>
-          </w:tcPr>
-          <w:p>
-            <w:pPr>
-              <w:rPr>
-                <w:sz w:val="20"/>
-                <w:szCs w:val="20"/>
-              </w:rPr>
-            </w:pPr>
-            <w:r>
-              <w:rPr>
-                <w:sz w:val="20"/>
-                <w:szCs w:val="20"/>
-              </w:rPr>
-              <w:t>Tue 2</w:t>
-            </w:r>
-            <w:r>
-              <w:rPr>
-                <w:sz w:val="20"/>
-                <w:szCs w:val="20"/>
-              </w:rPr>
-              <w:t>Jun</w:t>
-            </w:r>
-            <w:r>
-              <w:rPr>
-                <w:sz w:val="20"/>
-                <w:szCs w:val="20"/>
-              </w:rPr>
-              <w:t>20</w:t>
-            </w:r>
-          </w:p>
-          <w:p>
-            <w:pPr>
-              <w:rPr>
-                <w:sz w:val="20"/>
-                <w:szCs w:val="20"/>
-              </w:rPr>
-            </w:pPr>
-            <w:r>
-              <w:rPr>
-                <w:sz w:val="20"/>
-                <w:szCs w:val="20"/>
-              </w:rPr>
-              <w:t>230-330pm</w:t>
-            </w:r>
-          </w:p>
-        </w:tc>
-        <w:tc>
-          <w:tcPr>
-            <w:tcW w:w="12959" w:type="dxa"/>
-          </w:tcPr>
-          <w:p/>
-        </w:tc>
-      </w:tr>
-      <w:tr>
-        <w:trPr>
-          <w:trHeight w:val="269"/>
-        </w:trPr>
-        <w:tc>
-          <w:tcPr>
-            <w:tcW w:w="1435" w:type="dxa"/>
-          </w:tcPr>
-          <w:p>
-            <w:pPr>
-              <w:rPr>
-                <w:sz w:val="20"/>
-                <w:szCs w:val="20"/>
-              </w:rPr>
-            </w:pPr>
-            <w:r>
-              <w:rPr>
-                <w:sz w:val="20"/>
-                <w:szCs w:val="20"/>
-              </w:rPr>
-              <w:t xml:space="preserve">Fri </w:t>
-            </w:r>
-            <w:r>
-              <w:rPr>
-                <w:sz w:val="20"/>
-                <w:szCs w:val="20"/>
-              </w:rPr>
-              <w:t>5Jun</w:t>
-            </w:r>
-            <w:r>
-              <w:rPr>
-                <w:sz w:val="20"/>
-                <w:szCs w:val="20"/>
-              </w:rPr>
-              <w:t>20</w:t>
-            </w:r>
-          </w:p>
-          <w:p>
-            <w:pPr>
-              <w:rPr>
-                <w:sz w:val="20"/>
-                <w:szCs w:val="20"/>
-              </w:rPr>
-            </w:pPr>
-            <w:r>
-              <w:rPr>
-                <w:sz w:val="20"/>
-                <w:szCs w:val="20"/>
-              </w:rPr>
-              <w:t>230-330pm</w:t>
-            </w:r>
-          </w:p>
-        </w:tc>
-        <w:tc>
-          <w:tcPr>
-            <w:tcW w:w="12959" w:type="dxa"/>
-          </w:tcPr>
-          <w:p/>
-        </w:tc>
-      </w:tr>
-      <w:tr>
-        <w:trPr>
-          <w:trHeight w:val="269"/>
-        </w:trPr>
-        <w:tc>
-          <w:tcPr>
-            <w:tcW w:w="1435" w:type="dxa"/>
-          </w:tcPr>
-          <w:p>
-            <w:pPr>
-              <w:rPr>
-                <w:sz w:val="20"/>
-                <w:szCs w:val="20"/>
-              </w:rPr>
-            </w:pPr>
-            <w:r>
-              <w:rPr>
-                <w:sz w:val="20"/>
-                <w:szCs w:val="20"/>
-              </w:rPr>
-              <w:t xml:space="preserve">Sun </w:t>
-            </w:r>
-            <w:r>
-              <w:rPr>
-                <w:sz w:val="20"/>
-                <w:szCs w:val="20"/>
-              </w:rPr>
-              <w:t>7Jun</w:t>
-            </w:r>
-            <w:r>
-              <w:rPr>
-                <w:sz w:val="20"/>
-                <w:szCs w:val="20"/>
-              </w:rPr>
-              <w:t>20</w:t>
-            </w:r>
-          </w:p>
-          <w:p>
-            <w:pPr>
-              <w:rPr>
-                <w:sz w:val="20"/>
-                <w:szCs w:val="20"/>
-              </w:rPr>
-            </w:pPr>
-            <w:r>
-              <w:rPr>
-                <w:sz w:val="20"/>
-                <w:szCs w:val="20"/>
-              </w:rPr>
-              <w:t>5-630pm</w:t>
-            </w:r>
-          </w:p>
-        </w:tc>
-        <w:tc>
-          <w:tcPr>
-            <w:tcW w:w="12959" w:type="dxa"/>
-          </w:tcPr>
-          <w:p/>
-        </w:tc>
-      </w:tr>
-      <w:tr>
-        <w:trPr>
-          <w:trHeight w:val="269"/>
-        </w:trPr>
-        <w:tc>
-          <w:tcPr>
-            <w:tcW w:w="1435" w:type="dxa"/>
-          </w:tcPr>
-          <w:p>
-            <w:pPr>
-              <w:rPr>
-                <w:sz w:val="20"/>
-                <w:szCs w:val="20"/>
-              </w:rPr>
-            </w:pPr>
-            <w:r>
-              <w:rPr>
-                <w:sz w:val="20"/>
-                <w:szCs w:val="20"/>
-              </w:rPr>
-              <w:t xml:space="preserve">Tue </w:t>
-            </w:r>
-            <w:r>
-              <w:rPr>
-                <w:sz w:val="20"/>
-                <w:szCs w:val="20"/>
-              </w:rPr>
-              <w:t>9</w:t>
-            </w:r>
-            <w:r>
-              <w:rPr>
-                <w:sz w:val="20"/>
-                <w:szCs w:val="20"/>
-              </w:rPr>
-              <w:t>Jun20</w:t>
-            </w:r>
-          </w:p>
-          <w:p>
-            <w:pPr>
-              <w:rPr>
-                <w:sz w:val="20"/>
-                <w:szCs w:val="20"/>
-              </w:rPr>
-            </w:pPr>
-            <w:r>
-              <w:rPr>
-                <w:sz w:val="20"/>
-                <w:szCs w:val="20"/>
-              </w:rPr>
-              <w:t>230-330pm</w:t>
-            </w:r>
-          </w:p>
-        </w:tc>
-        <w:tc>
-          <w:tcPr>
-            <w:tcW w:w="12959" w:type="dxa"/>
-          </w:tcPr>
-          <w:p/>
-        </w:tc>
-      </w:tr>
-      <w:tr>
-        <w:trPr>
-          <w:trHeight w:val="269"/>
-        </w:trPr>
-        <w:tc>
-          <w:tcPr>
-            <w:tcW w:w="1435" w:type="dxa"/>
-          </w:tcPr>
-          <w:p>
-            <w:pPr>
-              <w:rPr>
-                <w:sz w:val="20"/>
-                <w:szCs w:val="20"/>
-              </w:rPr>
-            </w:pPr>
-            <w:r>
-              <w:rPr>
-                <w:sz w:val="20"/>
-                <w:szCs w:val="20"/>
-              </w:rPr>
-              <w:t xml:space="preserve">Fri </w:t>
-            </w:r>
-            <w:r>
-              <w:rPr>
-                <w:sz w:val="20"/>
-                <w:szCs w:val="20"/>
-              </w:rPr>
-              <w:t>12</w:t>
-            </w:r>
-            <w:r>
-              <w:rPr>
-                <w:sz w:val="20"/>
-                <w:szCs w:val="20"/>
-              </w:rPr>
-              <w:t>Jun20</w:t>
+              <w:t>Fri 12Jun20</w:t>
             </w:r>
           </w:p>
           <w:p>
@@ -2358,7 +2167,7 @@
 </file>
 
 <file path=word/styles.xml><?xml version="1.0" encoding="utf-8"?>
-<w:styles xmlns:mc="http://schemas.openxmlformats.org/markup-compatibility/2006" xmlns:r="http://schemas.openxmlformats.org/officeDocument/2006/relationships" xmlns:w="http://schemas.openxmlformats.org/wordprocessingml/2006/main" xmlns:w14="http://schemas.microsoft.com/office/word/2010/wordml" xmlns:w15="http://schemas.microsoft.com/office/word/2012/wordml" xmlns:w16cid="http://schemas.microsoft.com/office/word/2016/wordml/cid" xmlns:w16se="http://schemas.microsoft.com/office/word/2015/wordml/symex" mc:Ignorable="w14 w15 w16se w16cid">
+<w:styles xmlns:mc="http://schemas.openxmlformats.org/markup-compatibility/2006" xmlns:r="http://schemas.openxmlformats.org/officeDocument/2006/relationships" xmlns:w="http://schemas.openxmlformats.org/wordprocessingml/2006/main" xmlns:w14="http://schemas.microsoft.com/office/word/2010/wordml" xmlns:w15="http://schemas.microsoft.com/office/word/2012/wordml" xmlns:w16cex="http://schemas.microsoft.com/office/word/2018/wordml/cex" xmlns:w16cid="http://schemas.microsoft.com/office/word/2016/wordml/cid" xmlns:w16="http://schemas.microsoft.com/office/word/2018/wordml" xmlns:w16se="http://schemas.microsoft.com/office/word/2015/wordml/symex" mc:Ignorable="w14 w15 w16se w16cid w16 w16cex">
   <w:docDefaults>
     <w:rPrDefault>
       <w:rPr>

</xml_diff>

<commit_message>
chris schedule and HW changes
</commit_message>
<xml_diff>
--- a/Chris/Chris Lecture schedule.docx
+++ b/Chris/Chris Lecture schedule.docx
@@ -13,7 +13,15 @@
         <w:t xml:space="preserve"> Chris</w:t>
       </w:r>
       <w:r>
-        <w:t xml:space="preserve">    [ </w:t>
+        <w:t xml:space="preserve"> </w:t>
+      </w:r>
+      <w:proofErr w:type="gramStart"/>
+      <w:r>
+        <w:t xml:space="preserve">   [</w:t>
+      </w:r>
+      <w:proofErr w:type="gramEnd"/>
+      <w:r>
+        <w:t xml:space="preserve"> </w:t>
       </w:r>
       <w:r>
         <w:rPr>
@@ -295,7 +303,21 @@
               <w:rPr>
                 <w:strike/>
               </w:rPr>
-              <w:t xml:space="preserve">Went into detail on StockGrabber.  JSON, JSON parsing, functions, Chris now has own API code. </w:t>
+              <w:t xml:space="preserve">Went into detail on </w:t>
+            </w:r>
+            <w:proofErr w:type="spellStart"/>
+            <w:r>
+              <w:rPr>
+                <w:strike/>
+              </w:rPr>
+              <w:t>StockGrabber</w:t>
+            </w:r>
+            <w:proofErr w:type="spellEnd"/>
+            <w:r>
+              <w:rPr>
+                <w:strike/>
+              </w:rPr>
+              <w:t xml:space="preserve">.  JSON, JSON parsing, functions, Chris now has own API code. </w:t>
             </w:r>
           </w:p>
         </w:tc>
@@ -367,7 +389,21 @@
               <w:rPr>
                 <w:strike/>
               </w:rPr>
-              <w:t xml:space="preserve">Discussed the StockGrabber Program.  Discussion of GitHub, explained repositories, showed how to get other peoples repos. Lots of good stuff.  </w:t>
+              <w:t xml:space="preserve">Discussed the </w:t>
+            </w:r>
+            <w:proofErr w:type="spellStart"/>
+            <w:r>
+              <w:rPr>
+                <w:strike/>
+              </w:rPr>
+              <w:t>StockGrabber</w:t>
+            </w:r>
+            <w:proofErr w:type="spellEnd"/>
+            <w:r>
+              <w:rPr>
+                <w:strike/>
+              </w:rPr>
+              <w:t xml:space="preserve"> Program.  Discussion of GitHub, explained repositories, showed how to get other peoples repos. Lots of good stuff.  </w:t>
             </w:r>
           </w:p>
         </w:tc>
@@ -653,7 +689,15 @@
             <w:tcW w:w="12959" w:type="dxa"/>
           </w:tcPr>
           <w:p>
-            <w:r>
+            <w:pPr>
+              <w:rPr>
+                <w:strike/>
+              </w:rPr>
+            </w:pPr>
+            <w:r>
+              <w:rPr>
+                <w:strike/>
+              </w:rPr>
               <w:t>LOOPS!  For Loop, While Loop, and Do While.   HW assignment (use HW2)</w:t>
             </w:r>
           </w:p>
@@ -717,17 +761,103 @@
             <w:tcW w:w="12959" w:type="dxa"/>
           </w:tcPr>
           <w:p>
-            <w:r>
-              <w:t xml:space="preserve">Review </w:t>
-            </w:r>
-            <w:r>
-              <w:t>HW 2</w:t>
-            </w:r>
-            <w:r>
-              <w:t xml:space="preserve"> | Show ch2-6 of CSharp of beginners | </w:t>
-            </w:r>
-            <w:r>
-              <w:t xml:space="preserve">Explain the DateTime type | </w:t>
+            <w:pPr>
+              <w:rPr>
+                <w:strike/>
+              </w:rPr>
+            </w:pPr>
+            <w:r>
+              <w:rPr>
+                <w:strike/>
+              </w:rPr>
+              <w:t xml:space="preserve">Review HW </w:t>
+            </w:r>
+            <w:r>
+              <w:rPr>
+                <w:strike/>
+              </w:rPr>
+              <w:t>2</w:t>
+            </w:r>
+            <w:r>
+              <w:rPr>
+                <w:strike/>
+              </w:rPr>
+              <w:t xml:space="preserve"> </w:t>
+            </w:r>
+            <w:r>
+              <w:rPr>
+                <w:strike/>
+              </w:rPr>
+              <w:t xml:space="preserve">| Discussed an app idea, discussed requirements gathering and UI mockups.  Discussed Xamarin.   </w:t>
+            </w:r>
+          </w:p>
+        </w:tc>
+      </w:tr>
+      <w:tr>
+        <w:trPr>
+          <w:trHeight w:val="279"/>
+        </w:trPr>
+        <w:tc>
+          <w:tcPr>
+            <w:tcW w:w="1435" w:type="dxa"/>
+          </w:tcPr>
+          <w:p>
+            <w:pPr>
+              <w:rPr>
+                <w:sz w:val="20"/>
+                <w:szCs w:val="20"/>
+              </w:rPr>
+            </w:pPr>
+            <w:r>
+              <w:rPr>
+                <w:sz w:val="20"/>
+                <w:szCs w:val="20"/>
+              </w:rPr>
+              <w:t>Tue 5May20</w:t>
+            </w:r>
+          </w:p>
+          <w:p>
+            <w:pPr>
+              <w:rPr>
+                <w:sz w:val="20"/>
+                <w:szCs w:val="20"/>
+              </w:rPr>
+            </w:pPr>
+            <w:r>
+              <w:rPr>
+                <w:sz w:val="20"/>
+                <w:szCs w:val="20"/>
+              </w:rPr>
+              <w:t>230-330pm</w:t>
+            </w:r>
+          </w:p>
+        </w:tc>
+        <w:tc>
+          <w:tcPr>
+            <w:tcW w:w="12959" w:type="dxa"/>
+          </w:tcPr>
+          <w:p>
+            <w:r>
+              <w:t xml:space="preserve">| Show ch2-6 of </w:t>
+            </w:r>
+            <w:proofErr w:type="spellStart"/>
+            <w:r>
+              <w:t>CSharp</w:t>
+            </w:r>
+            <w:proofErr w:type="spellEnd"/>
+            <w:r>
+              <w:t xml:space="preserve"> of beginners | </w:t>
+            </w:r>
+            <w:r>
+              <w:t xml:space="preserve">Explain the </w:t>
+            </w:r>
+            <w:proofErr w:type="spellStart"/>
+            <w:r>
+              <w:t>DateTime</w:t>
+            </w:r>
+            <w:proofErr w:type="spellEnd"/>
+            <w:r>
+              <w:t xml:space="preserve"> type | </w:t>
             </w:r>
             <w:r>
               <w:t>HW -&gt; Use HW1</w:t>
@@ -737,6 +867,56 @@
       </w:tr>
       <w:tr>
         <w:trPr>
+          <w:trHeight w:val="269"/>
+        </w:trPr>
+        <w:tc>
+          <w:tcPr>
+            <w:tcW w:w="1435" w:type="dxa"/>
+          </w:tcPr>
+          <w:p>
+            <w:pPr>
+              <w:rPr>
+                <w:sz w:val="20"/>
+                <w:szCs w:val="20"/>
+              </w:rPr>
+            </w:pPr>
+            <w:r>
+              <w:rPr>
+                <w:sz w:val="20"/>
+                <w:szCs w:val="20"/>
+              </w:rPr>
+              <w:t>Fri 8May20</w:t>
+            </w:r>
+          </w:p>
+          <w:p>
+            <w:pPr>
+              <w:rPr>
+                <w:sz w:val="20"/>
+                <w:szCs w:val="20"/>
+              </w:rPr>
+            </w:pPr>
+            <w:r>
+              <w:rPr>
+                <w:sz w:val="20"/>
+                <w:szCs w:val="20"/>
+              </w:rPr>
+              <w:t>230-330pm</w:t>
+            </w:r>
+          </w:p>
+        </w:tc>
+        <w:tc>
+          <w:tcPr>
+            <w:tcW w:w="12959" w:type="dxa"/>
+          </w:tcPr>
+          <w:p>
+            <w:r>
+              <w:t>Functions!  Learn about parameters, void or return functions, value passing. | Review HW2 | Assignment: HW3.</w:t>
+            </w:r>
+          </w:p>
+        </w:tc>
+      </w:tr>
+      <w:tr>
+        <w:trPr>
           <w:trHeight w:val="279"/>
         </w:trPr>
         <w:tc>
@@ -755,7 +935,74 @@
                 <w:sz w:val="20"/>
                 <w:szCs w:val="20"/>
               </w:rPr>
-              <w:t>Tue 5May20</w:t>
+              <w:t>Sun 1</w:t>
+            </w:r>
+            <w:r>
+              <w:rPr>
+                <w:sz w:val="20"/>
+                <w:szCs w:val="20"/>
+              </w:rPr>
+              <w:t>0May</w:t>
+            </w:r>
+            <w:r>
+              <w:rPr>
+                <w:sz w:val="20"/>
+                <w:szCs w:val="20"/>
+              </w:rPr>
+              <w:t>20</w:t>
+            </w:r>
+          </w:p>
+          <w:p>
+            <w:pPr>
+              <w:rPr>
+                <w:sz w:val="20"/>
+                <w:szCs w:val="20"/>
+              </w:rPr>
+            </w:pPr>
+            <w:r>
+              <w:rPr>
+                <w:sz w:val="20"/>
+                <w:szCs w:val="20"/>
+              </w:rPr>
+              <w:t>5-630pm</w:t>
+            </w:r>
+          </w:p>
+        </w:tc>
+        <w:tc>
+          <w:tcPr>
+            <w:tcW w:w="12959" w:type="dxa"/>
+          </w:tcPr>
+          <w:p>
+            <w:r>
+              <w:t>.Net reading assignment (read handouts -&gt; Programming Lecture 1.docx).</w:t>
+            </w:r>
+            <w:r>
+              <w:t xml:space="preserve">  | Setting for Circles App… Create tickets, use Jira. </w:t>
+            </w:r>
+          </w:p>
+        </w:tc>
+      </w:tr>
+      <w:tr>
+        <w:trPr>
+          <w:trHeight w:val="269"/>
+        </w:trPr>
+        <w:tc>
+          <w:tcPr>
+            <w:tcW w:w="1435" w:type="dxa"/>
+          </w:tcPr>
+          <w:p>
+            <w:pPr>
+              <w:rPr>
+                <w:sz w:val="20"/>
+                <w:szCs w:val="20"/>
+              </w:rPr>
+            </w:pPr>
+            <w:r>
+              <w:rPr>
+                <w:sz w:val="20"/>
+                <w:szCs w:val="20"/>
+              </w:rPr>
+              <w:t>Tue 12May20</w:t>
             </w:r>
           </w:p>
           <w:p>
@@ -780,32 +1027,32 @@
           </w:tcPr>
           <w:p>
             <w:r>
-              <w:t>Functions!  Learn about parameters, void or return functions, value passing. | Review HW2 | Assignment: HW3.</w:t>
-            </w:r>
-          </w:p>
-        </w:tc>
-      </w:tr>
-      <w:tr>
-        <w:trPr>
-          <w:trHeight w:val="269"/>
-        </w:trPr>
-        <w:tc>
-          <w:tcPr>
-            <w:tcW w:w="1435" w:type="dxa"/>
-          </w:tcPr>
-          <w:p>
-            <w:pPr>
-              <w:rPr>
-                <w:sz w:val="20"/>
-                <w:szCs w:val="20"/>
-              </w:rPr>
-            </w:pPr>
-            <w:r>
-              <w:rPr>
-                <w:sz w:val="20"/>
-                <w:szCs w:val="20"/>
-              </w:rPr>
-              <w:t>Fri 8May20</w:t>
+              <w:t>More on functions.  Review Pass by value and Pass by reference. |review HW3 | HW4 (using functions that pass by value vs Reference)</w:t>
+            </w:r>
+          </w:p>
+        </w:tc>
+      </w:tr>
+      <w:tr>
+        <w:trPr>
+          <w:trHeight w:val="269"/>
+        </w:trPr>
+        <w:tc>
+          <w:tcPr>
+            <w:tcW w:w="1435" w:type="dxa"/>
+          </w:tcPr>
+          <w:p>
+            <w:pPr>
+              <w:rPr>
+                <w:sz w:val="20"/>
+                <w:szCs w:val="20"/>
+              </w:rPr>
+            </w:pPr>
+            <w:r>
+              <w:rPr>
+                <w:sz w:val="20"/>
+                <w:szCs w:val="20"/>
+              </w:rPr>
+              <w:t>Fri 15May20</w:t>
             </w:r>
           </w:p>
           <w:p>
@@ -830,48 +1077,47 @@
           </w:tcPr>
           <w:p>
             <w:r>
-              <w:t>.Net reading assignment</w:t>
-            </w:r>
-            <w:r>
-              <w:t xml:space="preserve"> (read handouts</w:t>
-            </w:r>
-            <w:r>
-              <w:t xml:space="preserve"> -&gt; Programming Lecture 1.docx</w:t>
-            </w:r>
-            <w:r>
-              <w:t>).</w:t>
-            </w:r>
-          </w:p>
-        </w:tc>
-      </w:tr>
-      <w:tr>
-        <w:trPr>
-          <w:trHeight w:val="279"/>
-        </w:trPr>
-        <w:tc>
-          <w:tcPr>
-            <w:tcW w:w="1435" w:type="dxa"/>
-          </w:tcPr>
-          <w:p>
-            <w:pPr>
-              <w:rPr>
-                <w:sz w:val="20"/>
-                <w:szCs w:val="20"/>
-              </w:rPr>
-            </w:pPr>
-            <w:r>
-              <w:rPr>
-                <w:sz w:val="20"/>
-                <w:szCs w:val="20"/>
-              </w:rPr>
-              <w:t>Sun 1</w:t>
-            </w:r>
-            <w:r>
-              <w:rPr>
-                <w:sz w:val="20"/>
-                <w:szCs w:val="20"/>
-              </w:rPr>
-              <w:t>0May</w:t>
+              <w:t xml:space="preserve">Learning Arrays!  </w:t>
+            </w:r>
+            <w:proofErr w:type="gramStart"/>
+            <w:r>
+              <w:t>|  Arrays</w:t>
+            </w:r>
+            <w:proofErr w:type="gramEnd"/>
+            <w:r>
+              <w:t xml:space="preserve"> Part1 HW  | Go over HW4</w:t>
+            </w:r>
+          </w:p>
+        </w:tc>
+      </w:tr>
+      <w:tr>
+        <w:trPr>
+          <w:trHeight w:val="269"/>
+        </w:trPr>
+        <w:tc>
+          <w:tcPr>
+            <w:tcW w:w="1435" w:type="dxa"/>
+          </w:tcPr>
+          <w:p>
+            <w:pPr>
+              <w:rPr>
+                <w:sz w:val="20"/>
+                <w:szCs w:val="20"/>
+              </w:rPr>
+            </w:pPr>
+            <w:r>
+              <w:rPr>
+                <w:sz w:val="20"/>
+                <w:szCs w:val="20"/>
+              </w:rPr>
+              <w:t xml:space="preserve">Sun </w:t>
+            </w:r>
+            <w:r>
+              <w:rPr>
+                <w:sz w:val="20"/>
+                <w:szCs w:val="20"/>
+              </w:rPr>
+              <w:t>17May</w:t>
             </w:r>
             <w:r>
               <w:rPr>
@@ -901,34 +1147,43 @@
           <w:tcPr>
             <w:tcW w:w="12959" w:type="dxa"/>
           </w:tcPr>
-          <w:p>
-            <w:r>
-              <w:t>More on functions.  Review Pass by value and Pass by reference. |review HW3 | HW4 (using functions that pass by value vs Reference)</w:t>
-            </w:r>
-          </w:p>
-        </w:tc>
-      </w:tr>
-      <w:tr>
-        <w:trPr>
-          <w:trHeight w:val="269"/>
-        </w:trPr>
-        <w:tc>
-          <w:tcPr>
-            <w:tcW w:w="1435" w:type="dxa"/>
-          </w:tcPr>
-          <w:p>
-            <w:pPr>
-              <w:rPr>
-                <w:sz w:val="20"/>
-                <w:szCs w:val="20"/>
-              </w:rPr>
-            </w:pPr>
-            <w:r>
-              <w:rPr>
-                <w:sz w:val="20"/>
-                <w:szCs w:val="20"/>
-              </w:rPr>
-              <w:t>Tue 12May20</w:t>
+          <w:p/>
+          <w:p>
+            <w:r>
+              <w:t xml:space="preserve">Doing stuff with Arrays in a loop | Arrays Part2 </w:t>
+            </w:r>
+            <w:proofErr w:type="gramStart"/>
+            <w:r>
+              <w:t>HW  |</w:t>
+            </w:r>
+            <w:proofErr w:type="gramEnd"/>
+            <w:r>
+              <w:t xml:space="preserve"> Go over Arrays Part1</w:t>
+            </w:r>
+          </w:p>
+        </w:tc>
+      </w:tr>
+      <w:tr>
+        <w:trPr>
+          <w:trHeight w:val="269"/>
+        </w:trPr>
+        <w:tc>
+          <w:tcPr>
+            <w:tcW w:w="1435" w:type="dxa"/>
+          </w:tcPr>
+          <w:p>
+            <w:pPr>
+              <w:rPr>
+                <w:sz w:val="20"/>
+                <w:szCs w:val="20"/>
+              </w:rPr>
+            </w:pPr>
+            <w:r>
+              <w:rPr>
+                <w:sz w:val="20"/>
+                <w:szCs w:val="20"/>
+              </w:rPr>
+              <w:t>Tue 19May20</w:t>
             </w:r>
           </w:p>
           <w:p>
@@ -953,41 +1208,40 @@
           </w:tcPr>
           <w:p>
             <w:r>
-              <w:t xml:space="preserve">Learning Arrays! </w:t>
-            </w:r>
-            <w:r>
-              <w:t xml:space="preserve"> |</w:t>
-            </w:r>
-            <w:r>
-              <w:t xml:space="preserve">  Arrays</w:t>
-            </w:r>
-            <w:r>
-              <w:t xml:space="preserve"> Part1 HW  | Go over HW4</w:t>
-            </w:r>
-          </w:p>
-        </w:tc>
-      </w:tr>
-      <w:tr>
-        <w:trPr>
-          <w:trHeight w:val="269"/>
-        </w:trPr>
-        <w:tc>
-          <w:tcPr>
-            <w:tcW w:w="1435" w:type="dxa"/>
-          </w:tcPr>
-          <w:p>
-            <w:pPr>
-              <w:rPr>
-                <w:sz w:val="20"/>
-                <w:szCs w:val="20"/>
-              </w:rPr>
-            </w:pPr>
-            <w:r>
-              <w:rPr>
-                <w:sz w:val="20"/>
-                <w:szCs w:val="20"/>
-              </w:rPr>
-              <w:t>Fri 15May20</w:t>
+              <w:t xml:space="preserve">Nested Loops!   | Arrays Part3 HW   </w:t>
+            </w:r>
+            <w:proofErr w:type="gramStart"/>
+            <w:r>
+              <w:t>|  Go</w:t>
+            </w:r>
+            <w:proofErr w:type="gramEnd"/>
+            <w:r>
+              <w:t xml:space="preserve"> over Arrays Part2</w:t>
+            </w:r>
+          </w:p>
+        </w:tc>
+      </w:tr>
+      <w:tr>
+        <w:trPr>
+          <w:trHeight w:val="269"/>
+        </w:trPr>
+        <w:tc>
+          <w:tcPr>
+            <w:tcW w:w="1435" w:type="dxa"/>
+          </w:tcPr>
+          <w:p>
+            <w:pPr>
+              <w:rPr>
+                <w:sz w:val="20"/>
+                <w:szCs w:val="20"/>
+              </w:rPr>
+            </w:pPr>
+            <w:r>
+              <w:rPr>
+                <w:sz w:val="20"/>
+                <w:szCs w:val="20"/>
+              </w:rPr>
+              <w:t>Fri 22May20</w:t>
             </w:r>
           </w:p>
           <w:p>
@@ -1012,7 +1266,15 @@
           </w:tcPr>
           <w:p>
             <w:r>
-              <w:t>Doing stuff with Arrays in a loop | Arrays Part2 HW  | Go over Arrays Part1</w:t>
+              <w:t xml:space="preserve">Lists!  Life just got easier.  </w:t>
+            </w:r>
+            <w:proofErr w:type="gramStart"/>
+            <w:r>
+              <w:t>|  Lists</w:t>
+            </w:r>
+            <w:proofErr w:type="gramEnd"/>
+            <w:r>
+              <w:t xml:space="preserve"> HW</w:t>
             </w:r>
           </w:p>
         </w:tc>
@@ -1044,7 +1306,7 @@
                 <w:sz w:val="20"/>
                 <w:szCs w:val="20"/>
               </w:rPr>
-              <w:t>17May</w:t>
+              <w:t>24May</w:t>
             </w:r>
             <w:r>
               <w:rPr>
@@ -1076,46 +1338,55 @@
           </w:tcPr>
           <w:p>
             <w:r>
-              <w:t>Nested Loops!   | Arrays Part3 HW   |  Go over Arrays Part2</w:t>
-            </w:r>
-          </w:p>
-        </w:tc>
-      </w:tr>
-      <w:tr>
-        <w:trPr>
-          <w:trHeight w:val="269"/>
-        </w:trPr>
-        <w:tc>
-          <w:tcPr>
-            <w:tcW w:w="1435" w:type="dxa"/>
-          </w:tcPr>
-          <w:p>
-            <w:pPr>
-              <w:rPr>
-                <w:sz w:val="20"/>
-                <w:szCs w:val="20"/>
-              </w:rPr>
-            </w:pPr>
-            <w:r>
-              <w:rPr>
-                <w:sz w:val="20"/>
-                <w:szCs w:val="20"/>
-              </w:rPr>
-              <w:t>Tue 19May20</w:t>
-            </w:r>
-          </w:p>
-          <w:p>
-            <w:pPr>
-              <w:rPr>
-                <w:sz w:val="20"/>
-                <w:szCs w:val="20"/>
-              </w:rPr>
-            </w:pPr>
-            <w:r>
-              <w:rPr>
-                <w:sz w:val="20"/>
-                <w:szCs w:val="20"/>
-              </w:rPr>
+              <w:t xml:space="preserve">IO -&gt; </w:t>
+            </w:r>
+            <w:proofErr w:type="gramStart"/>
+            <w:r>
+              <w:t>let’s</w:t>
+            </w:r>
+            <w:proofErr w:type="gramEnd"/>
+            <w:r>
+              <w:t xml:space="preserve"> mess with some text files!   </w:t>
+            </w:r>
+          </w:p>
+        </w:tc>
+      </w:tr>
+      <w:tr>
+        <w:trPr>
+          <w:trHeight w:val="269"/>
+        </w:trPr>
+        <w:tc>
+          <w:tcPr>
+            <w:tcW w:w="1435" w:type="dxa"/>
+          </w:tcPr>
+          <w:p>
+            <w:pPr>
+              <w:rPr>
+                <w:sz w:val="20"/>
+                <w:szCs w:val="20"/>
+              </w:rPr>
+            </w:pPr>
+            <w:r>
+              <w:rPr>
+                <w:sz w:val="20"/>
+                <w:szCs w:val="20"/>
+              </w:rPr>
+              <w:t>Tue 26May20</w:t>
+            </w:r>
+          </w:p>
+          <w:p>
+            <w:pPr>
+              <w:rPr>
+                <w:sz w:val="20"/>
+                <w:szCs w:val="20"/>
+              </w:rPr>
+            </w:pPr>
+            <w:r>
+              <w:rPr>
+                <w:sz w:val="20"/>
+                <w:szCs w:val="20"/>
+              </w:rPr>
+              <w:lastRenderedPageBreak/>
               <w:t>230-330pm</w:t>
             </w:r>
           </w:p>
@@ -1126,32 +1397,65 @@
           </w:tcPr>
           <w:p>
             <w:r>
-              <w:t xml:space="preserve">Lists!  Life just got easier.  |  Lists HW </w:t>
-            </w:r>
-          </w:p>
-        </w:tc>
-      </w:tr>
-      <w:tr>
-        <w:trPr>
-          <w:trHeight w:val="269"/>
-        </w:trPr>
-        <w:tc>
-          <w:tcPr>
-            <w:tcW w:w="1435" w:type="dxa"/>
-          </w:tcPr>
-          <w:p>
-            <w:pPr>
-              <w:rPr>
-                <w:sz w:val="20"/>
-                <w:szCs w:val="20"/>
-              </w:rPr>
-            </w:pPr>
-            <w:r>
-              <w:rPr>
-                <w:sz w:val="20"/>
-                <w:szCs w:val="20"/>
-              </w:rPr>
-              <w:t>Fri 22May20</w:t>
+              <w:lastRenderedPageBreak/>
+              <w:t xml:space="preserve">More on String!   Substrings, split methods, contains, </w:t>
+            </w:r>
+            <w:proofErr w:type="spellStart"/>
+            <w:r>
+              <w:t>IndexOf</w:t>
+            </w:r>
+            <w:proofErr w:type="spellEnd"/>
+            <w:r>
+              <w:t xml:space="preserve">, </w:t>
+            </w:r>
+            <w:proofErr w:type="spellStart"/>
+            <w:r>
+              <w:t>ToCharArray</w:t>
+            </w:r>
+            <w:proofErr w:type="spellEnd"/>
+            <w:r>
+              <w:t xml:space="preserve">, </w:t>
+            </w:r>
+            <w:proofErr w:type="spellStart"/>
+            <w:r>
+              <w:t>ToLower</w:t>
+            </w:r>
+            <w:proofErr w:type="spellEnd"/>
+            <w:r>
+              <w:t>/</w:t>
+            </w:r>
+            <w:proofErr w:type="spellStart"/>
+            <w:r>
+              <w:t>ToUpper</w:t>
+            </w:r>
+            <w:proofErr w:type="spellEnd"/>
+            <w:r>
+              <w:t>, Length, Trim,</w:t>
+            </w:r>
+          </w:p>
+        </w:tc>
+      </w:tr>
+      <w:tr>
+        <w:trPr>
+          <w:trHeight w:val="269"/>
+        </w:trPr>
+        <w:tc>
+          <w:tcPr>
+            <w:tcW w:w="1435" w:type="dxa"/>
+          </w:tcPr>
+          <w:p>
+            <w:pPr>
+              <w:rPr>
+                <w:sz w:val="20"/>
+                <w:szCs w:val="20"/>
+              </w:rPr>
+            </w:pPr>
+            <w:r>
+              <w:rPr>
+                <w:sz w:val="20"/>
+                <w:szCs w:val="20"/>
+              </w:rPr>
+              <w:t>Fri 29May20</w:t>
             </w:r>
           </w:p>
           <w:p>
@@ -1174,167 +1478,11 @@
           <w:tcPr>
             <w:tcW w:w="12959" w:type="dxa"/>
           </w:tcPr>
-          <w:p/>
-        </w:tc>
-      </w:tr>
-      <w:tr>
-        <w:trPr>
-          <w:trHeight w:val="269"/>
-        </w:trPr>
-        <w:tc>
-          <w:tcPr>
-            <w:tcW w:w="1435" w:type="dxa"/>
-          </w:tcPr>
-          <w:p>
-            <w:pPr>
-              <w:rPr>
-                <w:sz w:val="20"/>
-                <w:szCs w:val="20"/>
-              </w:rPr>
-            </w:pPr>
-            <w:r>
-              <w:rPr>
-                <w:sz w:val="20"/>
-                <w:szCs w:val="20"/>
-              </w:rPr>
-              <w:t xml:space="preserve">Sun </w:t>
-            </w:r>
-            <w:r>
-              <w:rPr>
-                <w:sz w:val="20"/>
-                <w:szCs w:val="20"/>
-              </w:rPr>
-              <w:t>24May</w:t>
-            </w:r>
-            <w:r>
-              <w:rPr>
-                <w:sz w:val="20"/>
-                <w:szCs w:val="20"/>
-              </w:rPr>
-              <w:t>20</w:t>
-            </w:r>
-          </w:p>
-          <w:p>
-            <w:pPr>
-              <w:rPr>
-                <w:sz w:val="20"/>
-                <w:szCs w:val="20"/>
-              </w:rPr>
-            </w:pPr>
-            <w:r>
-              <w:rPr>
-                <w:sz w:val="20"/>
-                <w:szCs w:val="20"/>
-              </w:rPr>
-              <w:t>5-630pm</w:t>
-            </w:r>
-          </w:p>
-        </w:tc>
-        <w:tc>
-          <w:tcPr>
-            <w:tcW w:w="12959" w:type="dxa"/>
-          </w:tcPr>
-          <w:p/>
-        </w:tc>
-      </w:tr>
-      <w:tr>
-        <w:trPr>
-          <w:trHeight w:val="269"/>
-        </w:trPr>
-        <w:tc>
-          <w:tcPr>
-            <w:tcW w:w="1435" w:type="dxa"/>
-          </w:tcPr>
-          <w:p>
-            <w:pPr>
-              <w:rPr>
-                <w:sz w:val="20"/>
-                <w:szCs w:val="20"/>
-              </w:rPr>
-            </w:pPr>
-            <w:r>
-              <w:rPr>
-                <w:sz w:val="20"/>
-                <w:szCs w:val="20"/>
-              </w:rPr>
-              <w:t>Tue 26May20</w:t>
-            </w:r>
-          </w:p>
-          <w:p>
-            <w:pPr>
-              <w:rPr>
-                <w:sz w:val="20"/>
-                <w:szCs w:val="20"/>
-              </w:rPr>
-            </w:pPr>
-            <w:r>
-              <w:rPr>
-                <w:sz w:val="20"/>
-                <w:szCs w:val="20"/>
-              </w:rPr>
-              <w:t>230-330pm</w:t>
-            </w:r>
-          </w:p>
-        </w:tc>
-        <w:tc>
-          <w:tcPr>
-            <w:tcW w:w="12959" w:type="dxa"/>
-          </w:tcPr>
-          <w:p>
-            <w:r>
-              <w:t>Dictionaries</w:t>
-            </w:r>
-            <w:r>
-              <w:t xml:space="preserve"> and Hash tables -&gt; (strict type vs generics)</w:t>
-            </w:r>
-          </w:p>
-        </w:tc>
-      </w:tr>
-      <w:tr>
-        <w:trPr>
-          <w:trHeight w:val="269"/>
-        </w:trPr>
-        <w:tc>
-          <w:tcPr>
-            <w:tcW w:w="1435" w:type="dxa"/>
-          </w:tcPr>
-          <w:p>
-            <w:pPr>
-              <w:rPr>
-                <w:sz w:val="20"/>
-                <w:szCs w:val="20"/>
-              </w:rPr>
-            </w:pPr>
-            <w:r>
-              <w:rPr>
-                <w:sz w:val="20"/>
-                <w:szCs w:val="20"/>
-              </w:rPr>
-              <w:lastRenderedPageBreak/>
-              <w:t>Fri 29May20</w:t>
-            </w:r>
-          </w:p>
-          <w:p>
-            <w:pPr>
-              <w:rPr>
-                <w:sz w:val="20"/>
-                <w:szCs w:val="20"/>
-              </w:rPr>
-            </w:pPr>
-            <w:r>
-              <w:rPr>
-                <w:sz w:val="20"/>
-                <w:szCs w:val="20"/>
-              </w:rPr>
-              <w:t>230-330pm</w:t>
-            </w:r>
-          </w:p>
-        </w:tc>
-        <w:tc>
-          <w:tcPr>
-            <w:tcW w:w="12959" w:type="dxa"/>
-          </w:tcPr>
-          <w:p/>
+          <w:p>
+            <w:r>
+              <w:t>Dictionaries and Hash tables -&gt; (strict type vs generics)</w:t>
+            </w:r>
+          </w:p>
         </w:tc>
       </w:tr>
       <w:tr>

</xml_diff>